<commit_message>
add chess-moves-kq.js and update README.md
</commit_message>
<xml_diff>
--- a/Front-end/JS Fundamentals Contests/2/2. Chess Moves KQ/description/2. Chess Moves KQ_Description.docx
+++ b/Front-end/JS Fundamentals Contests/2/2. Chess Moves KQ/description/2. Chess Moves KQ_Description.docx
@@ -1,10 +1,10 @@
 
 <file path=word/document.xml><?xml version="1.0" encoding="utf-8"?>
-<w:document xmlns:wpc="http://schemas.microsoft.com/office/word/2010/wordprocessingCanvas" xmlns:mc="http://schemas.openxmlformats.org/markup-compatibility/2006" xmlns:o="urn:schemas-microsoft-com:office:office" xmlns:r="http://schemas.openxmlformats.org/officeDocument/2006/relationships" xmlns:m="http://schemas.openxmlformats.org/officeDocument/2006/math" xmlns:v="urn:schemas-microsoft-com:vml" xmlns:wp14="http://schemas.microsoft.com/office/word/2010/wordprocessingDrawing" xmlns:wp="http://schemas.openxmlformats.org/drawingml/2006/wordprocessingDrawing" xmlns:w10="urn:schemas-microsoft-com:office:word" xmlns:w="http://schemas.openxmlformats.org/wordprocessingml/2006/main" xmlns:w14="http://schemas.microsoft.com/office/word/2010/wordml" xmlns:w15="http://schemas.microsoft.com/office/word/2012/wordml" xmlns:wpg="http://schemas.microsoft.com/office/word/2010/wordprocessingGroup" xmlns:wpi="http://schemas.microsoft.com/office/word/2010/wordprocessingInk" xmlns:wne="http://schemas.microsoft.com/office/word/2006/wordml" xmlns:wps="http://schemas.microsoft.com/office/word/2010/wordprocessingShape" mc:Ignorable="w14 w15 wp14">
+<w:document xmlns:ve="http://schemas.openxmlformats.org/markup-compatibility/2006" xmlns:o="urn:schemas-microsoft-com:office:office" xmlns:r="http://schemas.openxmlformats.org/officeDocument/2006/relationships" xmlns:m="http://schemas.openxmlformats.org/officeDocument/2006/math" xmlns:v="urn:schemas-microsoft-com:vml" xmlns:wp="http://schemas.openxmlformats.org/drawingml/2006/wordprocessingDrawing" xmlns:w10="urn:schemas-microsoft-com:office:word" xmlns:w="http://schemas.openxmlformats.org/wordprocessingml/2006/main" xmlns:wne="http://schemas.microsoft.com/office/word/2006/wordml">
   <w:body>
     <w:p>
       <w:pPr>
-        <w:pStyle w:val="Heading2"/>
+        <w:pStyle w:val="2"/>
         <w:jc w:val="center"/>
       </w:pPr>
       <w:r>
@@ -39,6 +39,7 @@
       <w:r>
         <w:rPr>
           <w:noProof/>
+          <w:lang w:val="bg-BG" w:eastAsia="bg-BG"/>
         </w:rPr>
         <w:drawing>
           <wp:anchor distT="0" distB="0" distL="114300" distR="114300" simplePos="0" relativeHeight="251658240" behindDoc="0" locked="0" layoutInCell="1" allowOverlap="1">
@@ -64,10 +65,10 @@
                     <pic:cNvPicPr/>
                   </pic:nvPicPr>
                   <pic:blipFill>
-                    <a:blip r:embed="rId7">
+                    <a:blip r:embed="rId7" cstate="print">
                       <a:extLst>
                         <a:ext uri="{28A0092B-C50C-407E-A947-70E740481C1C}">
-                          <a14:useLocalDpi xmlns:a14="http://schemas.microsoft.com/office/drawing/2010/main" val="0"/>
+                          <a14:useLocalDpi xmlns:a14="http://schemas.microsoft.com/office/drawing/2010/main" xmlns:wps="http://schemas.microsoft.com/office/word/2010/wordprocessingShape" xmlns:wpi="http://schemas.microsoft.com/office/word/2010/wordprocessingInk" xmlns:wpg="http://schemas.microsoft.com/office/word/2010/wordprocessingGroup" xmlns:w15="http://schemas.microsoft.com/office/word/2012/wordml" xmlns:w14="http://schemas.microsoft.com/office/word/2010/wordml" xmlns:w="http://schemas.openxmlformats.org/wordprocessingml/2006/main" xmlns:w10="urn:schemas-microsoft-com:office:word" xmlns:wp14="http://schemas.microsoft.com/office/word/2010/wordprocessingDrawing" xmlns:v="urn:schemas-microsoft-com:vml" xmlns:o="urn:schemas-microsoft-com:office:office" xmlns:mc="http://schemas.openxmlformats.org/markup-compatibility/2006" xmlns:wpc="http://schemas.microsoft.com/office/word/2010/wordprocessingCanvas" xmlns="" val="0"/>
                         </a:ext>
                       </a:extLst>
                     </a:blip>
@@ -87,19 +88,12 @@
                 </pic:pic>
               </a:graphicData>
             </a:graphic>
-            <wp14:sizeRelH relativeFrom="margin">
-              <wp14:pctWidth>0</wp14:pctWidth>
-            </wp14:sizeRelH>
-            <wp14:sizeRelV relativeFrom="margin">
-              <wp14:pctHeight>0</wp14:pctHeight>
-            </wp14:sizeRelV>
           </wp:anchor>
         </w:drawing>
       </w:r>
       <w:r>
         <w:t xml:space="preserve">You are given a chess board with size </w:t>
       </w:r>
-      <w:proofErr w:type="spellStart"/>
       <w:r>
         <w:rPr>
           <w:b/>
@@ -115,7 +109,6 @@
         </w:rPr>
         <w:t>C</w:t>
       </w:r>
-      <w:proofErr w:type="spellEnd"/>
       <w:r>
         <w:t xml:space="preserve"> (</w:t>
       </w:r>
@@ -236,14 +229,12 @@
         </w:rPr>
         <w:t xml:space="preserve">, </w:t>
       </w:r>
-      <w:proofErr w:type="gramStart"/>
       <w:r>
         <w:rPr>
           <w:rFonts w:ascii="Consolas" w:hAnsi="Consolas" w:cs="Consolas"/>
         </w:rPr>
         <w:t>3</w:t>
       </w:r>
-      <w:proofErr w:type="gramEnd"/>
       <w:r>
         <w:t xml:space="preserve"> and so on</w:t>
       </w:r>
@@ -361,6 +352,7 @@
       <w:r>
         <w:t xml:space="preserve"> of chess pieces: </w:t>
       </w:r>
+      <w:commentRangeStart w:id="0"/>
       <w:r>
         <w:rPr>
           <w:b/>
@@ -378,6 +370,13 @@
       </w:r>
       <w:r>
         <w:t xml:space="preserve"> </w:t>
+      </w:r>
+      <w:commentRangeEnd w:id="0"/>
+      <w:r>
+        <w:rPr>
+          <w:rStyle w:val="ad"/>
+        </w:rPr>
+        <w:commentReference w:id="0"/>
       </w:r>
       <w:r>
         <w:t xml:space="preserve">as </w:t>
@@ -388,10 +387,10 @@
     </w:p>
     <w:tbl>
       <w:tblPr>
-        <w:tblStyle w:val="TableGrid"/>
+        <w:tblStyle w:val="aa"/>
         <w:tblW w:w="0" w:type="auto"/>
         <w:jc w:val="center"/>
-        <w:tblLook w:val="04A0" w:firstRow="1" w:lastRow="0" w:firstColumn="1" w:lastColumn="0" w:noHBand="0" w:noVBand="1"/>
+        <w:tblLook w:val="04A0"/>
       </w:tblPr>
       <w:tblGrid>
         <w:gridCol w:w="5916"/>
@@ -500,9 +499,11 @@
             <w:pPr>
               <w:jc w:val="center"/>
             </w:pPr>
-            <w:r>
-              <w:rPr>
-                <w:noProof/>
+            <w:commentRangeStart w:id="1"/>
+            <w:r>
+              <w:rPr>
+                <w:noProof/>
+                <w:lang w:val="bg-BG" w:eastAsia="bg-BG"/>
               </w:rPr>
               <w:drawing>
                 <wp:inline distT="0" distB="0" distL="0" distR="0">
@@ -522,10 +523,10 @@
                           </pic:cNvPicPr>
                         </pic:nvPicPr>
                         <pic:blipFill>
-                          <a:blip r:embed="rId8">
+                          <a:blip r:embed="rId9" cstate="print">
                             <a:extLst>
                               <a:ext uri="{28A0092B-C50C-407E-A947-70E740481C1C}">
-                                <a14:useLocalDpi xmlns:a14="http://schemas.microsoft.com/office/drawing/2010/main" val="0"/>
+                                <a14:useLocalDpi xmlns:a14="http://schemas.microsoft.com/office/drawing/2010/main" xmlns:wps="http://schemas.microsoft.com/office/word/2010/wordprocessingShape" xmlns:wpi="http://schemas.microsoft.com/office/word/2010/wordprocessingInk" xmlns:wpg="http://schemas.microsoft.com/office/word/2010/wordprocessingGroup" xmlns:w15="http://schemas.microsoft.com/office/word/2012/wordml" xmlns:w14="http://schemas.microsoft.com/office/word/2010/wordml" xmlns:w="http://schemas.openxmlformats.org/wordprocessingml/2006/main" xmlns:w10="urn:schemas-microsoft-com:office:word" xmlns:wp14="http://schemas.microsoft.com/office/word/2010/wordprocessingDrawing" xmlns:v="urn:schemas-microsoft-com:vml" xmlns:o="urn:schemas-microsoft-com:office:office" xmlns:mc="http://schemas.openxmlformats.org/markup-compatibility/2006" xmlns:wpc="http://schemas.microsoft.com/office/word/2010/wordprocessingCanvas" xmlns="" val="0"/>
                               </a:ext>
                             </a:extLst>
                           </a:blip>
@@ -553,6 +554,13 @@
                 </wp:inline>
               </w:drawing>
             </w:r>
+            <w:commentRangeEnd w:id="1"/>
+            <w:r>
+              <w:rPr>
+                <w:rStyle w:val="ad"/>
+              </w:rPr>
+              <w:commentReference w:id="1"/>
+            </w:r>
           </w:p>
         </w:tc>
         <w:tc>
@@ -564,12 +572,14 @@
             <w:pPr>
               <w:jc w:val="center"/>
             </w:pPr>
-            <w:r>
-              <w:rPr>
-                <w:noProof/>
+            <w:commentRangeStart w:id="2"/>
+            <w:r>
+              <w:rPr>
+                <w:noProof/>
+                <w:lang w:val="bg-BG" w:eastAsia="bg-BG"/>
               </w:rPr>
               <w:drawing>
-                <wp:inline distT="0" distB="0" distL="0" distR="0" wp14:anchorId="435B2685" wp14:editId="1AE1A3F2">
+                <wp:inline distT="0" distB="0" distL="0" distR="0">
                   <wp:extent cx="2009775" cy="2009775"/>
                   <wp:effectExtent l="0" t="0" r="0" b="0"/>
                   <wp:docPr id="4" name="Picture 4" descr="http://www.intuitor.com/chess/images/Queen_Move.jpg"/>
@@ -586,10 +596,10 @@
                           </pic:cNvPicPr>
                         </pic:nvPicPr>
                         <pic:blipFill>
-                          <a:blip r:embed="rId9">
+                          <a:blip r:embed="rId10" cstate="print">
                             <a:extLst>
                               <a:ext uri="{28A0092B-C50C-407E-A947-70E740481C1C}">
-                                <a14:useLocalDpi xmlns:a14="http://schemas.microsoft.com/office/drawing/2010/main" val="0"/>
+                                <a14:useLocalDpi xmlns:a14="http://schemas.microsoft.com/office/drawing/2010/main" xmlns:wps="http://schemas.microsoft.com/office/word/2010/wordprocessingShape" xmlns:wpi="http://schemas.microsoft.com/office/word/2010/wordprocessingInk" xmlns:wpg="http://schemas.microsoft.com/office/word/2010/wordprocessingGroup" xmlns:w15="http://schemas.microsoft.com/office/word/2012/wordml" xmlns:w14="http://schemas.microsoft.com/office/word/2010/wordml" xmlns:w="http://schemas.openxmlformats.org/wordprocessingml/2006/main" xmlns:w10="urn:schemas-microsoft-com:office:word" xmlns:wp14="http://schemas.microsoft.com/office/word/2010/wordprocessingDrawing" xmlns:v="urn:schemas-microsoft-com:vml" xmlns:o="urn:schemas-microsoft-com:office:office" xmlns:mc="http://schemas.openxmlformats.org/markup-compatibility/2006" xmlns:wpc="http://schemas.microsoft.com/office/word/2010/wordprocessingCanvas" xmlns="" val="0"/>
                               </a:ext>
                             </a:extLst>
                           </a:blip>
@@ -617,6 +627,13 @@
                 </wp:inline>
               </w:drawing>
             </w:r>
+            <w:commentRangeEnd w:id="2"/>
+            <w:r>
+              <w:rPr>
+                <w:rStyle w:val="ad"/>
+              </w:rPr>
+              <w:commentReference w:id="2"/>
+            </w:r>
           </w:p>
         </w:tc>
       </w:tr>
@@ -652,7 +669,7 @@
     </w:p>
     <w:p>
       <w:pPr>
-        <w:pStyle w:val="Heading3"/>
+        <w:pStyle w:val="3"/>
         <w:tabs>
           <w:tab w:val="left" w:pos="5760"/>
         </w:tabs>
@@ -663,8 +680,8 @@
       </w:r>
     </w:p>
     <w:p>
-      <w:bookmarkStart w:id="0" w:name="OLE_LINK1"/>
-      <w:bookmarkStart w:id="1" w:name="OLE_LINK2"/>
+      <w:bookmarkStart w:id="3" w:name="OLE_LINK1"/>
+      <w:bookmarkStart w:id="4" w:name="OLE_LINK2"/>
       <w:r>
         <w:t>On the firs</w:t>
       </w:r>
@@ -802,8 +819,8 @@
         <w:t xml:space="preserve"> of the board.</w:t>
       </w:r>
     </w:p>
-    <w:bookmarkEnd w:id="0"/>
-    <w:bookmarkEnd w:id="1"/>
+    <w:bookmarkEnd w:id="3"/>
+    <w:bookmarkEnd w:id="4"/>
     <w:p>
       <w:r>
         <w:t>The input data will always be valid and in the format described. There is no need to check it explicitly.</w:t>
@@ -811,7 +828,7 @@
     </w:p>
     <w:p>
       <w:pPr>
-        <w:pStyle w:val="Heading3"/>
+        <w:pStyle w:val="3"/>
         <w:rPr>
           <w:lang w:eastAsia="ja-JP"/>
         </w:rPr>
@@ -826,7 +843,11 @@
     </w:p>
     <w:p>
       <w:r>
-        <w:t>For each of the given moves output either ‘</w:t>
+        <w:t xml:space="preserve">For each of the given moves output either </w:t>
+      </w:r>
+      <w:commentRangeStart w:id="5"/>
+      <w:r>
+        <w:t>‘</w:t>
       </w:r>
       <w:r>
         <w:rPr>
@@ -846,7 +867,17 @@
         <w:t>no</w:t>
       </w:r>
       <w:r>
-        <w:t xml:space="preserve">’ whether the move is valid or not. </w:t>
+        <w:t xml:space="preserve">’ </w:t>
+      </w:r>
+      <w:commentRangeEnd w:id="5"/>
+      <w:r>
+        <w:rPr>
+          <w:rStyle w:val="ad"/>
+        </w:rPr>
+        <w:commentReference w:id="5"/>
+      </w:r>
+      <w:r>
+        <w:t xml:space="preserve">whether the move is valid or not. </w:t>
       </w:r>
       <w:r>
         <w:t>Invalid moves are those which are not possible because of the given restrictions.</w:t>
@@ -860,7 +891,7 @@
     </w:p>
     <w:p>
       <w:pPr>
-        <w:pStyle w:val="Heading3"/>
+        <w:pStyle w:val="3"/>
       </w:pPr>
       <w:r>
         <w:lastRenderedPageBreak/>
@@ -872,7 +903,7 @@
     </w:p>
     <w:p>
       <w:pPr>
-        <w:pStyle w:val="HTMLPreformatted"/>
+        <w:pStyle w:val="HTML"/>
         <w:shd w:val="clear" w:color="auto" w:fill="FFFFFF"/>
         <w:rPr>
           <w:color w:val="000000"/>
@@ -1156,7 +1187,6 @@
         </w:rPr>
         <w:t xml:space="preserve">        </w:t>
       </w:r>
-      <w:proofErr w:type="spellStart"/>
       <w:r>
         <w:rPr>
           <w:color w:val="458383"/>
@@ -1171,16 +1201,7 @@
           <w:sz w:val="22"/>
           <w:szCs w:val="18"/>
         </w:rPr>
-        <w:t>Moves</w:t>
-      </w:r>
-      <w:proofErr w:type="spellEnd"/>
-      <w:r>
-        <w:rPr>
-          <w:color w:val="458383"/>
-          <w:sz w:val="22"/>
-          <w:szCs w:val="18"/>
-        </w:rPr>
-        <w:t xml:space="preserve"> </w:t>
+        <w:t xml:space="preserve">Moves </w:t>
       </w:r>
       <w:r>
         <w:rPr>
@@ -1321,7 +1342,7 @@
     </w:p>
     <w:p>
       <w:pPr>
-        <w:pStyle w:val="HTMLPreformatted"/>
+        <w:pStyle w:val="HTML"/>
         <w:shd w:val="clear" w:color="auto" w:fill="FFFFFF"/>
         <w:rPr>
           <w:color w:val="000000"/>
@@ -1653,8 +1674,8 @@
         <w:br/>
         <w:t xml:space="preserve">        </w:t>
       </w:r>
-      <w:bookmarkStart w:id="2" w:name="_GoBack"/>
-      <w:bookmarkEnd w:id="2"/>
+      <w:bookmarkStart w:id="6" w:name="_GoBack"/>
+      <w:bookmarkEnd w:id="6"/>
       <w:r>
         <w:rPr>
           <w:noProof/>
@@ -1863,7 +1884,7 @@
     </w:p>
     <w:p>
       <w:pPr>
-        <w:pStyle w:val="Heading3"/>
+        <w:pStyle w:val="3"/>
         <w:spacing w:before="0" w:after="0"/>
       </w:pPr>
       <w:r>
@@ -2258,7 +2279,7 @@
     </w:p>
     <w:p>
       <w:pPr>
-        <w:pStyle w:val="Heading3"/>
+        <w:pStyle w:val="3"/>
         <w:spacing w:before="60" w:after="0"/>
         <w:rPr>
           <w:lang w:eastAsia="ja-JP"/>
@@ -2289,33 +2310,13 @@
         </w:rPr>
         <w:t xml:space="preserve">The </w:t>
       </w:r>
-      <w:proofErr w:type="spellStart"/>
-      <w:proofErr w:type="gramStart"/>
       <w:r>
         <w:rPr>
           <w:rFonts w:asciiTheme="minorHAnsi" w:hAnsiTheme="minorHAnsi" w:cs="Consolas"/>
           <w:b/>
           <w:lang w:eastAsia="ja-JP"/>
         </w:rPr>
-        <w:t>charCodeAt</w:t>
-      </w:r>
-      <w:proofErr w:type="spellEnd"/>
-      <w:r>
-        <w:rPr>
-          <w:rFonts w:asciiTheme="minorHAnsi" w:hAnsiTheme="minorHAnsi" w:cs="Consolas"/>
-          <w:b/>
-          <w:lang w:eastAsia="ja-JP"/>
-        </w:rPr>
-        <w:t>(</w:t>
-      </w:r>
-      <w:proofErr w:type="gramEnd"/>
-      <w:r>
-        <w:rPr>
-          <w:rFonts w:asciiTheme="minorHAnsi" w:hAnsiTheme="minorHAnsi" w:cs="Consolas"/>
-          <w:b/>
-          <w:lang w:eastAsia="ja-JP"/>
-        </w:rPr>
-        <w:t>)</w:t>
+        <w:t>charCodeAt()</w:t>
       </w:r>
       <w:r>
         <w:rPr>
@@ -2424,71 +2425,41 @@
         </w:rPr>
         <w:t xml:space="preserve">The </w:t>
       </w:r>
-      <w:proofErr w:type="spellStart"/>
-      <w:proofErr w:type="gramStart"/>
       <w:r>
         <w:rPr>
           <w:rFonts w:asciiTheme="minorHAnsi" w:hAnsiTheme="minorHAnsi" w:cs="Consolas"/>
           <w:b/>
           <w:lang w:eastAsia="ja-JP"/>
         </w:rPr>
-        <w:t>String.fromCharCode</w:t>
-      </w:r>
-      <w:proofErr w:type="spellEnd"/>
+        <w:t>String.fromCharCode(97)</w:t>
+      </w:r>
+      <w:r>
+        <w:rPr>
+          <w:lang w:eastAsia="ja-JP"/>
+        </w:rPr>
+        <w:t xml:space="preserve"> method returns ‘</w:t>
+      </w:r>
+      <w:r>
+        <w:rPr>
+          <w:rFonts w:ascii="Consolas" w:hAnsi="Consolas" w:cs="Consolas"/>
+          <w:b/>
+          <w:lang w:eastAsia="ja-JP"/>
+        </w:rPr>
+        <w:t>a</w:t>
+      </w:r>
+      <w:r>
+        <w:rPr>
+          <w:lang w:eastAsia="ja-JP"/>
+        </w:rPr>
+        <w:t xml:space="preserve">’, </w:t>
+      </w:r>
       <w:r>
         <w:rPr>
           <w:rFonts w:asciiTheme="minorHAnsi" w:hAnsiTheme="minorHAnsi" w:cs="Consolas"/>
           <w:b/>
           <w:lang w:eastAsia="ja-JP"/>
         </w:rPr>
-        <w:t>(</w:t>
-      </w:r>
-      <w:proofErr w:type="gramEnd"/>
-      <w:r>
-        <w:rPr>
-          <w:rFonts w:asciiTheme="minorHAnsi" w:hAnsiTheme="minorHAnsi" w:cs="Consolas"/>
-          <w:b/>
-          <w:lang w:eastAsia="ja-JP"/>
-        </w:rPr>
-        <w:t>97)</w:t>
-      </w:r>
-      <w:r>
-        <w:rPr>
-          <w:lang w:eastAsia="ja-JP"/>
-        </w:rPr>
-        <w:t xml:space="preserve"> method returns ‘</w:t>
-      </w:r>
-      <w:r>
-        <w:rPr>
-          <w:rFonts w:ascii="Consolas" w:hAnsi="Consolas" w:cs="Consolas"/>
-          <w:b/>
-          <w:lang w:eastAsia="ja-JP"/>
-        </w:rPr>
-        <w:t>a</w:t>
-      </w:r>
-      <w:r>
-        <w:rPr>
-          <w:lang w:eastAsia="ja-JP"/>
-        </w:rPr>
-        <w:t xml:space="preserve">’, </w:t>
-      </w:r>
-      <w:proofErr w:type="spellStart"/>
-      <w:r>
-        <w:rPr>
-          <w:rFonts w:asciiTheme="minorHAnsi" w:hAnsiTheme="minorHAnsi" w:cs="Consolas"/>
-          <w:b/>
-          <w:lang w:eastAsia="ja-JP"/>
-        </w:rPr>
-        <w:t>String.fromCharCode</w:t>
-      </w:r>
-      <w:proofErr w:type="spellEnd"/>
-      <w:r>
-        <w:rPr>
-          <w:rFonts w:asciiTheme="minorHAnsi" w:hAnsiTheme="minorHAnsi" w:cs="Consolas"/>
-          <w:b/>
-          <w:lang w:eastAsia="ja-JP"/>
-        </w:rPr>
-        <w:t>(98)</w:t>
+        <w:t>String.fromCharCode(98)</w:t>
       </w:r>
       <w:r>
         <w:rPr>
@@ -2513,7 +2484,7 @@
     </w:p>
     <w:p>
       <w:pPr>
-        <w:pStyle w:val="Heading3"/>
+        <w:pStyle w:val="3"/>
         <w:spacing w:before="120"/>
         <w:rPr>
           <w:lang w:eastAsia="ja-JP"/>
@@ -2531,7 +2502,7 @@
         <w:tblW w:w="10080" w:type="dxa"/>
         <w:tblInd w:w="100" w:type="dxa"/>
         <w:tblLayout w:type="fixed"/>
-        <w:tblLook w:val="0000" w:firstRow="0" w:lastRow="0" w:firstColumn="0" w:lastColumn="0" w:noHBand="0" w:noVBand="0"/>
+        <w:tblLook w:val="0000"/>
       </w:tblPr>
       <w:tblGrid>
         <w:gridCol w:w="1260"/>
@@ -2565,12 +2536,12 @@
             <w:pPr>
               <w:spacing w:before="0" w:after="0"/>
               <w:rPr>
-                <w:rStyle w:val="Strong"/>
-              </w:rPr>
-            </w:pPr>
-            <w:r>
-              <w:rPr>
-                <w:rStyle w:val="Strong"/>
+                <w:rStyle w:val="a8"/>
+              </w:rPr>
+            </w:pPr>
+            <w:r>
+              <w:rPr>
+                <w:rStyle w:val="a8"/>
                 <w:rFonts w:hint="eastAsia"/>
               </w:rPr>
               <w:t>Input</w:t>
@@ -2597,12 +2568,12 @@
             <w:pPr>
               <w:spacing w:before="0" w:after="0"/>
               <w:rPr>
-                <w:rStyle w:val="Strong"/>
-              </w:rPr>
-            </w:pPr>
-            <w:r>
-              <w:rPr>
-                <w:rStyle w:val="Strong"/>
+                <w:rStyle w:val="a8"/>
+              </w:rPr>
+            </w:pPr>
+            <w:r>
+              <w:rPr>
+                <w:rStyle w:val="a8"/>
                 <w:rFonts w:hint="eastAsia"/>
               </w:rPr>
               <w:t>Output</w:t>
@@ -2623,12 +2594,12 @@
             <w:pPr>
               <w:spacing w:before="0" w:after="0"/>
               <w:rPr>
-                <w:rStyle w:val="Strong"/>
-              </w:rPr>
-            </w:pPr>
-            <w:r>
-              <w:rPr>
-                <w:rStyle w:val="Strong"/>
+                <w:rStyle w:val="a8"/>
+              </w:rPr>
+            </w:pPr>
+            <w:r>
+              <w:rPr>
+                <w:rStyle w:val="a8"/>
               </w:rPr>
               <w:t>Explanation</w:t>
             </w:r>
@@ -2647,15 +2618,15 @@
             <w:pPr>
               <w:spacing w:before="0" w:after="0"/>
               <w:rPr>
-                <w:rStyle w:val="Strong"/>
-              </w:rPr>
-            </w:pPr>
-          </w:p>
-          <w:p>
-            <w:pPr>
-              <w:spacing w:before="0" w:after="0"/>
-              <w:rPr>
-                <w:rStyle w:val="Strong"/>
+                <w:rStyle w:val="a8"/>
+              </w:rPr>
+            </w:pPr>
+          </w:p>
+          <w:p>
+            <w:pPr>
+              <w:spacing w:before="0" w:after="0"/>
+              <w:rPr>
+                <w:rStyle w:val="a8"/>
               </w:rPr>
             </w:pPr>
           </w:p>
@@ -2674,12 +2645,12 @@
             <w:pPr>
               <w:spacing w:before="0" w:after="0"/>
               <w:rPr>
-                <w:rStyle w:val="Strong"/>
-              </w:rPr>
-            </w:pPr>
-            <w:r>
-              <w:rPr>
-                <w:rStyle w:val="Strong"/>
+                <w:rStyle w:val="a8"/>
+              </w:rPr>
+            </w:pPr>
+            <w:r>
+              <w:rPr>
+                <w:rStyle w:val="a8"/>
                 <w:rFonts w:hint="eastAsia"/>
               </w:rPr>
               <w:t>Input</w:t>
@@ -2700,12 +2671,12 @@
             <w:pPr>
               <w:spacing w:before="0" w:after="0"/>
               <w:rPr>
-                <w:rStyle w:val="Strong"/>
-              </w:rPr>
-            </w:pPr>
-            <w:r>
-              <w:rPr>
-                <w:rStyle w:val="Strong"/>
+                <w:rStyle w:val="a8"/>
+              </w:rPr>
+            </w:pPr>
+            <w:r>
+              <w:rPr>
+                <w:rStyle w:val="a8"/>
                 <w:rFonts w:hint="eastAsia"/>
               </w:rPr>
               <w:t>Output</w:t>
@@ -3940,16 +3911,8 @@
               <w:rPr>
                 <w:rFonts w:ascii="Consolas" w:hAnsi="Consolas" w:cs="Consolas"/>
               </w:rPr>
-              <w:t xml:space="preserve">a1 </w:t>
-            </w:r>
-            <w:proofErr w:type="spellStart"/>
-            <w:r>
-              <w:rPr>
-                <w:rFonts w:ascii="Consolas" w:hAnsi="Consolas" w:cs="Consolas"/>
-              </w:rPr>
-              <w:t>a1</w:t>
-            </w:r>
-            <w:proofErr w:type="spellEnd"/>
+              <w:t>a1 a1</w:t>
+            </w:r>
           </w:p>
           <w:p>
             <w:pPr>
@@ -4362,8 +4325,8 @@
       </w:pPr>
     </w:p>
     <w:sectPr>
-      <w:headerReference w:type="default" r:id="rId10"/>
-      <w:footerReference w:type="default" r:id="rId11"/>
+      <w:headerReference w:type="default" r:id="rId11"/>
+      <w:footerReference w:type="default" r:id="rId12"/>
       <w:pgSz w:w="11907" w:h="16839" w:code="9"/>
       <w:pgMar w:top="851" w:right="851" w:bottom="851" w:left="851" w:header="851" w:footer="567" w:gutter="0"/>
       <w:cols w:space="720"/>
@@ -4373,8 +4336,101 @@
 </w:document>
 </file>
 
+<file path=word/comments.xml><?xml version="1.0" encoding="utf-8"?>
+<w:comments xmlns:ve="http://schemas.openxmlformats.org/markup-compatibility/2006" xmlns:o="urn:schemas-microsoft-com:office:office" xmlns:r="http://schemas.openxmlformats.org/officeDocument/2006/relationships" xmlns:m="http://schemas.openxmlformats.org/officeDocument/2006/math" xmlns:v="urn:schemas-microsoft-com:vml" xmlns:wp="http://schemas.openxmlformats.org/drawingml/2006/wordprocessingDrawing" xmlns:w10="urn:schemas-microsoft-com:office:word" xmlns:w="http://schemas.openxmlformats.org/wordprocessingml/2006/main" xmlns:wne="http://schemas.microsoft.com/office/word/2006/wordml">
+  <w:comment w:id="0" w:author="PePsi" w:date="2016-07-04T13:31:00Z" w:initials="P">
+    <w:p>
+      <w:pPr>
+        <w:pStyle w:val="ae"/>
+      </w:pPr>
+      <w:r>
+        <w:rPr>
+          <w:rStyle w:val="ad"/>
+        </w:rPr>
+        <w:annotationRef/>
+      </w:r>
+      <w:r>
+        <w:rPr>
+          <w:lang w:val="bg-BG"/>
+        </w:rPr>
+        <w:t>Може да имаме коне, царици или празни клетки</w:t>
+      </w:r>
+    </w:p>
+  </w:comment>
+  <w:comment w:id="1" w:author="PePsi" w:date="2016-07-04T13:35:00Z" w:initials="P">
+    <w:p>
+      <w:pPr>
+        <w:pStyle w:val="ae"/>
+        <w:rPr>
+          <w:lang w:val="bg-BG"/>
+        </w:rPr>
+      </w:pPr>
+      <w:r>
+        <w:rPr>
+          <w:rStyle w:val="ad"/>
+        </w:rPr>
+        <w:annotationRef/>
+      </w:r>
+      <w:r>
+        <w:rPr>
+          <w:lang w:val="bg-BG"/>
+        </w:rPr>
+        <w:t>Конят прескача</w:t>
+      </w:r>
+    </w:p>
+  </w:comment>
+  <w:comment w:id="2" w:author="PePsi" w:date="2016-07-04T13:35:00Z" w:initials="P">
+    <w:p>
+      <w:pPr>
+        <w:pStyle w:val="ae"/>
+        <w:rPr>
+          <w:lang w:val="bg-BG"/>
+        </w:rPr>
+      </w:pPr>
+      <w:r>
+        <w:rPr>
+          <w:rStyle w:val="ad"/>
+        </w:rPr>
+        <w:annotationRef/>
+      </w:r>
+      <w:r>
+        <w:t xml:space="preserve">При </w:t>
+      </w:r>
+      <w:r>
+        <w:rPr>
+          <w:lang w:val="bg-BG"/>
+        </w:rPr>
+        <w:t>царицата трябва целият път да е чист, за да може да направи хода</w:t>
+      </w:r>
+    </w:p>
+  </w:comment>
+  <w:comment w:id="5" w:author="PePsi" w:date="2016-07-04T13:37:00Z" w:initials="P">
+    <w:p>
+      <w:pPr>
+        <w:pStyle w:val="ae"/>
+        <w:rPr>
+          <w:lang w:val="bg-BG"/>
+        </w:rPr>
+      </w:pPr>
+      <w:r>
+        <w:rPr>
+          <w:rStyle w:val="ad"/>
+        </w:rPr>
+        <w:annotationRef/>
+      </w:r>
+      <w:r>
+        <w:rPr>
+          <w:lang w:val="bg-BG"/>
+        </w:rPr>
+        <w:t>Само проверяваме дали може да се премести, не местим</w:t>
+      </w:r>
+    </w:p>
+  </w:comment>
+</w:comments>
+</file>
+
 <file path=word/endnotes.xml><?xml version="1.0" encoding="utf-8"?>
-<w:endnotes xmlns:wpc="http://schemas.microsoft.com/office/word/2010/wordprocessingCanvas" xmlns:mc="http://schemas.openxmlformats.org/markup-compatibility/2006" xmlns:o="urn:schemas-microsoft-com:office:office" xmlns:r="http://schemas.openxmlformats.org/officeDocument/2006/relationships" xmlns:m="http://schemas.openxmlformats.org/officeDocument/2006/math" xmlns:v="urn:schemas-microsoft-com:vml" xmlns:wp14="http://schemas.microsoft.com/office/word/2010/wordprocessingDrawing" xmlns:wp="http://schemas.openxmlformats.org/drawingml/2006/wordprocessingDrawing" xmlns:w10="urn:schemas-microsoft-com:office:word" xmlns:w="http://schemas.openxmlformats.org/wordprocessingml/2006/main" xmlns:w14="http://schemas.microsoft.com/office/word/2010/wordml" xmlns:w15="http://schemas.microsoft.com/office/word/2012/wordml" xmlns:wpg="http://schemas.microsoft.com/office/word/2010/wordprocessingGroup" xmlns:wpi="http://schemas.microsoft.com/office/word/2010/wordprocessingInk" xmlns:wne="http://schemas.microsoft.com/office/word/2006/wordml" xmlns:wps="http://schemas.microsoft.com/office/word/2010/wordprocessingShape" mc:Ignorable="w14 w15 wp14">
+<w:endnotes xmlns:ve="http://schemas.openxmlformats.org/markup-compatibility/2006" xmlns:o="urn:schemas-microsoft-com:office:office" xmlns:r="http://schemas.openxmlformats.org/officeDocument/2006/relationships" xmlns:m="http://schemas.openxmlformats.org/officeDocument/2006/math" xmlns:v="urn:schemas-microsoft-com:vml" xmlns:wp="http://schemas.openxmlformats.org/drawingml/2006/wordprocessingDrawing" xmlns:w10="urn:schemas-microsoft-com:office:word" xmlns:w="http://schemas.openxmlformats.org/wordprocessingml/2006/main" xmlns:wne="http://schemas.microsoft.com/office/word/2006/wordml">
   <w:endnote w:type="separator" w:id="-1">
     <w:p>
       <w:pPr>
@@ -4399,7 +4455,7 @@
 </file>
 
 <file path=word/footer1.xml><?xml version="1.0" encoding="utf-8"?>
-<w:ftr xmlns:wpc="http://schemas.microsoft.com/office/word/2010/wordprocessingCanvas" xmlns:mc="http://schemas.openxmlformats.org/markup-compatibility/2006" xmlns:o="urn:schemas-microsoft-com:office:office" xmlns:r="http://schemas.openxmlformats.org/officeDocument/2006/relationships" xmlns:m="http://schemas.openxmlformats.org/officeDocument/2006/math" xmlns:v="urn:schemas-microsoft-com:vml" xmlns:wp14="http://schemas.microsoft.com/office/word/2010/wordprocessingDrawing" xmlns:wp="http://schemas.openxmlformats.org/drawingml/2006/wordprocessingDrawing" xmlns:w10="urn:schemas-microsoft-com:office:word" xmlns:w="http://schemas.openxmlformats.org/wordprocessingml/2006/main" xmlns:w14="http://schemas.microsoft.com/office/word/2010/wordml" xmlns:w15="http://schemas.microsoft.com/office/word/2012/wordml" xmlns:wpg="http://schemas.microsoft.com/office/word/2010/wordprocessingGroup" xmlns:wpi="http://schemas.microsoft.com/office/word/2010/wordprocessingInk" xmlns:wne="http://schemas.microsoft.com/office/word/2006/wordml" xmlns:wps="http://schemas.microsoft.com/office/word/2010/wordprocessingShape" mc:Ignorable="w14 w15 wp14">
+<w:ftr xmlns:ve="http://schemas.openxmlformats.org/markup-compatibility/2006" xmlns:o="urn:schemas-microsoft-com:office:office" xmlns:r="http://schemas.openxmlformats.org/officeDocument/2006/relationships" xmlns:m="http://schemas.openxmlformats.org/officeDocument/2006/math" xmlns:v="urn:schemas-microsoft-com:vml" xmlns:wp="http://schemas.openxmlformats.org/drawingml/2006/wordprocessingDrawing" xmlns:w10="urn:schemas-microsoft-com:office:word" xmlns:w="http://schemas.openxmlformats.org/wordprocessingml/2006/main" xmlns:wne="http://schemas.microsoft.com/office/word/2006/wordml">
   <w:p>
     <w:pPr>
       <w:spacing w:before="0" w:after="0"/>
@@ -4417,7 +4473,7 @@
         <w:left w:w="0" w:type="dxa"/>
         <w:right w:w="0" w:type="dxa"/>
       </w:tblCellMar>
-      <w:tblLook w:val="04A0" w:firstRow="1" w:lastRow="0" w:firstColumn="1" w:lastColumn="0" w:noHBand="0" w:noVBand="1"/>
+      <w:tblLook w:val="04A0"/>
     </w:tblPr>
     <w:tblGrid>
       <w:gridCol w:w="3119"/>
@@ -4437,7 +4493,7 @@
         </w:tcPr>
         <w:p>
           <w:pPr>
-            <w:pStyle w:val="Header"/>
+            <w:pStyle w:val="a3"/>
             <w:rPr>
               <w:rFonts w:ascii="Lucida Sans" w:hAnsi="Lucida Sans"/>
               <w:sz w:val="8"/>
@@ -4458,7 +4514,7 @@
         </w:tcPr>
         <w:p>
           <w:pPr>
-            <w:pStyle w:val="Footer"/>
+            <w:pStyle w:val="a5"/>
             <w:spacing w:before="60"/>
             <w:jc w:val="left"/>
             <w:rPr>
@@ -4486,7 +4542,7 @@
         </w:tcPr>
         <w:p>
           <w:pPr>
-            <w:pStyle w:val="Footer"/>
+            <w:pStyle w:val="a5"/>
             <w:spacing w:before="60"/>
           </w:pPr>
           <w:r>
@@ -4502,7 +4558,7 @@
             <w:rPr>
               <w:noProof/>
             </w:rPr>
-            <w:t>2</w:t>
+            <w:t>1</w:t>
           </w:r>
           <w:r>
             <w:fldChar w:fldCharType="end"/>
@@ -4537,7 +4593,7 @@
         </w:tcPr>
         <w:p>
           <w:pPr>
-            <w:pStyle w:val="Footer"/>
+            <w:pStyle w:val="a5"/>
             <w:spacing w:before="60"/>
             <w:jc w:val="right"/>
             <w:rPr>
@@ -4548,18 +4604,10 @@
           <w:hyperlink r:id="rId1" w:history="1">
             <w:r>
               <w:rPr>
-                <w:rStyle w:val="Hyperlink"/>
-              </w:rPr>
-              <w:t>facebook.com/</w:t>
-            </w:r>
-            <w:proofErr w:type="spellStart"/>
-            <w:r>
-              <w:rPr>
-                <w:rStyle w:val="Hyperlink"/>
-              </w:rPr>
-              <w:t>TelerikAcademy</w:t>
-            </w:r>
-            <w:proofErr w:type="spellEnd"/>
+                <w:rStyle w:val="a7"/>
+              </w:rPr>
+              <w:t>facebook.com/TelerikAcademy</w:t>
+            </w:r>
           </w:hyperlink>
           <w:r>
             <w:rPr>
@@ -4574,7 +4622,7 @@
   </w:tbl>
   <w:p>
     <w:pPr>
-      <w:pStyle w:val="Footer"/>
+      <w:pStyle w:val="a5"/>
       <w:jc w:val="left"/>
       <w:rPr>
         <w:sz w:val="6"/>
@@ -4586,7 +4634,7 @@
 </file>
 
 <file path=word/footnotes.xml><?xml version="1.0" encoding="utf-8"?>
-<w:footnotes xmlns:wpc="http://schemas.microsoft.com/office/word/2010/wordprocessingCanvas" xmlns:mc="http://schemas.openxmlformats.org/markup-compatibility/2006" xmlns:o="urn:schemas-microsoft-com:office:office" xmlns:r="http://schemas.openxmlformats.org/officeDocument/2006/relationships" xmlns:m="http://schemas.openxmlformats.org/officeDocument/2006/math" xmlns:v="urn:schemas-microsoft-com:vml" xmlns:wp14="http://schemas.microsoft.com/office/word/2010/wordprocessingDrawing" xmlns:wp="http://schemas.openxmlformats.org/drawingml/2006/wordprocessingDrawing" xmlns:w10="urn:schemas-microsoft-com:office:word" xmlns:w="http://schemas.openxmlformats.org/wordprocessingml/2006/main" xmlns:w14="http://schemas.microsoft.com/office/word/2010/wordml" xmlns:w15="http://schemas.microsoft.com/office/word/2012/wordml" xmlns:wpg="http://schemas.microsoft.com/office/word/2010/wordprocessingGroup" xmlns:wpi="http://schemas.microsoft.com/office/word/2010/wordprocessingInk" xmlns:wne="http://schemas.microsoft.com/office/word/2006/wordml" xmlns:wps="http://schemas.microsoft.com/office/word/2010/wordprocessingShape" mc:Ignorable="w14 w15 wp14">
+<w:footnotes xmlns:ve="http://schemas.openxmlformats.org/markup-compatibility/2006" xmlns:o="urn:schemas-microsoft-com:office:office" xmlns:r="http://schemas.openxmlformats.org/officeDocument/2006/relationships" xmlns:m="http://schemas.openxmlformats.org/officeDocument/2006/math" xmlns:v="urn:schemas-microsoft-com:vml" xmlns:wp="http://schemas.openxmlformats.org/drawingml/2006/wordprocessingDrawing" xmlns:w10="urn:schemas-microsoft-com:office:word" xmlns:w="http://schemas.openxmlformats.org/wordprocessingml/2006/main" xmlns:wne="http://schemas.microsoft.com/office/word/2006/wordml">
   <w:footnote w:type="separator" w:id="-1">
     <w:p>
       <w:pPr>
@@ -4611,7 +4659,7 @@
 </file>
 
 <file path=word/header1.xml><?xml version="1.0" encoding="utf-8"?>
-<w:hdr xmlns:wpc="http://schemas.microsoft.com/office/word/2010/wordprocessingCanvas" xmlns:mc="http://schemas.openxmlformats.org/markup-compatibility/2006" xmlns:o="urn:schemas-microsoft-com:office:office" xmlns:r="http://schemas.openxmlformats.org/officeDocument/2006/relationships" xmlns:m="http://schemas.openxmlformats.org/officeDocument/2006/math" xmlns:v="urn:schemas-microsoft-com:vml" xmlns:wp14="http://schemas.microsoft.com/office/word/2010/wordprocessingDrawing" xmlns:wp="http://schemas.openxmlformats.org/drawingml/2006/wordprocessingDrawing" xmlns:w10="urn:schemas-microsoft-com:office:word" xmlns:w="http://schemas.openxmlformats.org/wordprocessingml/2006/main" xmlns:w14="http://schemas.microsoft.com/office/word/2010/wordml" xmlns:w15="http://schemas.microsoft.com/office/word/2012/wordml" xmlns:wpg="http://schemas.microsoft.com/office/word/2010/wordprocessingGroup" xmlns:wpi="http://schemas.microsoft.com/office/word/2010/wordprocessingInk" xmlns:wne="http://schemas.microsoft.com/office/word/2006/wordml" xmlns:wps="http://schemas.microsoft.com/office/word/2010/wordprocessingShape" mc:Ignorable="w14 w15 wp14">
+<w:hdr xmlns:ve="http://schemas.openxmlformats.org/markup-compatibility/2006" xmlns:o="urn:schemas-microsoft-com:office:office" xmlns:r="http://schemas.openxmlformats.org/officeDocument/2006/relationships" xmlns:m="http://schemas.openxmlformats.org/officeDocument/2006/math" xmlns:v="urn:schemas-microsoft-com:vml" xmlns:wp="http://schemas.openxmlformats.org/drawingml/2006/wordprocessingDrawing" xmlns:w10="urn:schemas-microsoft-com:office:word" xmlns:w="http://schemas.openxmlformats.org/wordprocessingml/2006/main" xmlns:wne="http://schemas.microsoft.com/office/word/2006/wordml">
   <w:tbl>
     <w:tblPr>
       <w:tblW w:w="10206" w:type="dxa"/>
@@ -4621,7 +4669,7 @@
         <w:left w:w="0" w:type="dxa"/>
         <w:right w:w="0" w:type="dxa"/>
       </w:tblCellMar>
-      <w:tblLook w:val="04A0" w:firstRow="1" w:lastRow="0" w:firstColumn="1" w:lastColumn="0" w:noHBand="0" w:noVBand="1"/>
+      <w:tblLook w:val="04A0"/>
     </w:tblPr>
     <w:tblGrid>
       <w:gridCol w:w="2547"/>
@@ -4637,53 +4685,40 @@
         </w:tcPr>
         <w:p>
           <w:pPr>
-            <w:pStyle w:val="Header"/>
+            <w:pStyle w:val="a3"/>
             <w:jc w:val="left"/>
           </w:pPr>
-          <w:r>
-            <w:fldChar w:fldCharType="begin"/>
-          </w:r>
-          <w:r>
-            <w:instrText xml:space="preserve"> HYPERLINK "http://www.telerik.com/" </w:instrText>
-          </w:r>
-          <w:r>
-            <w:fldChar w:fldCharType="separate"/>
-          </w:r>
-          <w:r>
-            <w:rPr>
-              <w:noProof/>
-            </w:rPr>
-            <w:pict>
-              <v:shapetype id="_x0000_t75" coordsize="21600,21600" o:spt="75" o:preferrelative="t" path="m@4@5l@4@11@9@11@9@5xe" filled="f" stroked="f">
-                <v:stroke joinstyle="miter"/>
-                <v:formulas>
-                  <v:f eqn="if lineDrawn pixelLineWidth 0"/>
-                  <v:f eqn="sum @0 1 0"/>
-                  <v:f eqn="sum 0 0 @1"/>
-                  <v:f eqn="prod @2 1 2"/>
-                  <v:f eqn="prod @3 21600 pixelWidth"/>
-                  <v:f eqn="prod @3 21600 pixelHeight"/>
-                  <v:f eqn="sum @0 0 1"/>
-                  <v:f eqn="prod @6 1 2"/>
-                  <v:f eqn="prod @7 21600 pixelWidth"/>
-                  <v:f eqn="sum @8 21600 0"/>
-                  <v:f eqn="prod @7 21600 pixelHeight"/>
-                  <v:f eqn="sum @10 21600 0"/>
-                </v:formulas>
-                <v:path o:extrusionok="f" gradientshapeok="t" o:connecttype="rect"/>
-                <o:lock v:ext="edit" aspectratio="t"/>
-              </v:shapetype>
-              <v:shape id="_x0000_i1025" type="#_x0000_t75" style="width:125.25pt;height:36.75pt">
-                <v:imagedata r:id="rId1" o:title="Telerik-Academy-logo"/>
-              </v:shape>
-            </w:pict>
-          </w:r>
-          <w:r>
-            <w:rPr>
-              <w:noProof/>
-            </w:rPr>
-            <w:fldChar w:fldCharType="end"/>
-          </w:r>
+          <w:hyperlink r:id="rId1" w:history="1">
+            <w:r>
+              <w:rPr>
+                <w:noProof/>
+              </w:rPr>
+              <w:pict>
+                <v:shapetype id="_x0000_t75" coordsize="21600,21600" o:spt="75" o:preferrelative="t" path="m@4@5l@4@11@9@11@9@5xe" filled="f" stroked="f">
+                  <v:stroke joinstyle="miter"/>
+                  <v:formulas>
+                    <v:f eqn="if lineDrawn pixelLineWidth 0"/>
+                    <v:f eqn="sum @0 1 0"/>
+                    <v:f eqn="sum 0 0 @1"/>
+                    <v:f eqn="prod @2 1 2"/>
+                    <v:f eqn="prod @3 21600 pixelWidth"/>
+                    <v:f eqn="prod @3 21600 pixelHeight"/>
+                    <v:f eqn="sum @0 0 1"/>
+                    <v:f eqn="prod @6 1 2"/>
+                    <v:f eqn="prod @7 21600 pixelWidth"/>
+                    <v:f eqn="sum @8 21600 0"/>
+                    <v:f eqn="prod @7 21600 pixelHeight"/>
+                    <v:f eqn="sum @10 21600 0"/>
+                  </v:formulas>
+                  <v:path o:extrusionok="f" gradientshapeok="t" o:connecttype="rect"/>
+                  <o:lock v:ext="edit" aspectratio="t"/>
+                </v:shapetype>
+                <v:shape id="_x0000_i1025" type="#_x0000_t75" style="width:125.5pt;height:36.5pt">
+                  <v:imagedata r:id="rId2" o:title="Telerik-Academy-logo"/>
+                </v:shape>
+              </w:pict>
+            </w:r>
+          </w:hyperlink>
         </w:p>
       </w:tc>
       <w:tc>
@@ -4692,30 +4727,21 @@
         </w:tcPr>
         <w:p>
           <w:pPr>
-            <w:pStyle w:val="Header"/>
+            <w:pStyle w:val="a3"/>
             <w:spacing w:before="60" w:line="240" w:lineRule="exact"/>
           </w:pPr>
-          <w:proofErr w:type="spellStart"/>
           <w:r>
             <w:t>bul</w:t>
           </w:r>
-          <w:proofErr w:type="spellEnd"/>
-          <w:proofErr w:type="gramStart"/>
           <w:r>
             <w:rPr>
               <w:lang w:val="bg-BG"/>
             </w:rPr>
             <w:t>.“</w:t>
           </w:r>
-          <w:proofErr w:type="gramEnd"/>
           <w:r>
-            <w:t xml:space="preserve">Alexander </w:t>
+            <w:t>Alexander Malinov</w:t>
           </w:r>
-          <w:proofErr w:type="spellStart"/>
-          <w:r>
-            <w:t>Malinov</w:t>
-          </w:r>
-          <w:proofErr w:type="spellEnd"/>
           <w:r>
             <w:rPr>
               <w:lang w:val="bg-BG"/>
@@ -4753,13 +4779,13 @@
         </w:p>
         <w:p>
           <w:pPr>
-            <w:pStyle w:val="Header"/>
+            <w:pStyle w:val="a3"/>
             <w:spacing w:line="240" w:lineRule="exact"/>
           </w:pPr>
-          <w:hyperlink r:id="rId2" w:history="1">
-            <w:r>
-              <w:rPr>
-                <w:rStyle w:val="Hyperlink"/>
+          <w:hyperlink r:id="rId3" w:history="1">
+            <w:r>
+              <w:rPr>
+                <w:rStyle w:val="a7"/>
               </w:rPr>
               <w:t>academy.telerik.com</w:t>
             </w:r>
@@ -4770,7 +4796,7 @@
         </w:p>
         <w:p>
           <w:pPr>
-            <w:pStyle w:val="Header"/>
+            <w:pStyle w:val="a3"/>
             <w:spacing w:line="240" w:lineRule="exact"/>
           </w:pPr>
         </w:p>
@@ -4788,7 +4814,7 @@
         </w:tcPr>
         <w:p>
           <w:pPr>
-            <w:pStyle w:val="Header"/>
+            <w:pStyle w:val="a3"/>
             <w:rPr>
               <w:sz w:val="8"/>
               <w:szCs w:val="8"/>
@@ -4800,7 +4826,7 @@
   </w:tbl>
   <w:p>
     <w:pPr>
-      <w:pStyle w:val="Header"/>
+      <w:pStyle w:val="a3"/>
       <w:rPr>
         <w:sz w:val="6"/>
         <w:szCs w:val="6"/>
@@ -4811,8 +4837,8 @@
 </file>
 
 <file path=word/numbering.xml><?xml version="1.0" encoding="utf-8"?>
-<w:numbering xmlns:wpc="http://schemas.microsoft.com/office/word/2010/wordprocessingCanvas" xmlns:mc="http://schemas.openxmlformats.org/markup-compatibility/2006" xmlns:o="urn:schemas-microsoft-com:office:office" xmlns:r="http://schemas.openxmlformats.org/officeDocument/2006/relationships" xmlns:m="http://schemas.openxmlformats.org/officeDocument/2006/math" xmlns:v="urn:schemas-microsoft-com:vml" xmlns:wp14="http://schemas.microsoft.com/office/word/2010/wordprocessingDrawing" xmlns:wp="http://schemas.openxmlformats.org/drawingml/2006/wordprocessingDrawing" xmlns:w10="urn:schemas-microsoft-com:office:word" xmlns:w="http://schemas.openxmlformats.org/wordprocessingml/2006/main" xmlns:w14="http://schemas.microsoft.com/office/word/2010/wordml" xmlns:w15="http://schemas.microsoft.com/office/word/2012/wordml" xmlns:wpg="http://schemas.microsoft.com/office/word/2010/wordprocessingGroup" xmlns:wpi="http://schemas.microsoft.com/office/word/2010/wordprocessingInk" xmlns:wne="http://schemas.microsoft.com/office/word/2006/wordml" xmlns:wps="http://schemas.microsoft.com/office/word/2010/wordprocessingShape" mc:Ignorable="w14 w15 wp14">
-  <w:abstractNum w:abstractNumId="0" w15:restartNumberingAfterBreak="0">
+<w:numbering xmlns:ve="http://schemas.openxmlformats.org/markup-compatibility/2006" xmlns:o="urn:schemas-microsoft-com:office:office" xmlns:r="http://schemas.openxmlformats.org/officeDocument/2006/relationships" xmlns:m="http://schemas.openxmlformats.org/officeDocument/2006/math" xmlns:v="urn:schemas-microsoft-com:vml" xmlns:wp="http://schemas.openxmlformats.org/drawingml/2006/wordprocessingDrawing" xmlns:w10="urn:schemas-microsoft-com:office:word" xmlns:w="http://schemas.openxmlformats.org/wordprocessingml/2006/main" xmlns:wne="http://schemas.microsoft.com/office/word/2006/wordml">
+  <w:abstractNum w:abstractNumId="0">
     <w:nsid w:val="009D2C7E"/>
     <w:multiLevelType w:val="hybridMultilevel"/>
     <w:tmpl w:val="4C164682"/>
@@ -4925,7 +4951,7 @@
       </w:rPr>
     </w:lvl>
   </w:abstractNum>
-  <w:abstractNum w:abstractNumId="1" w15:restartNumberingAfterBreak="0">
+  <w:abstractNum w:abstractNumId="1">
     <w:nsid w:val="43C3533B"/>
     <w:multiLevelType w:val="hybridMultilevel"/>
     <w:tmpl w:val="95627D40"/>
@@ -5048,7 +5074,7 @@
 </file>
 
 <file path=word/styles.xml><?xml version="1.0" encoding="utf-8"?>
-<w:styles xmlns:mc="http://schemas.openxmlformats.org/markup-compatibility/2006" xmlns:r="http://schemas.openxmlformats.org/officeDocument/2006/relationships" xmlns:w="http://schemas.openxmlformats.org/wordprocessingml/2006/main" xmlns:w14="http://schemas.microsoft.com/office/word/2010/wordml" xmlns:w15="http://schemas.microsoft.com/office/word/2012/wordml" mc:Ignorable="w14 w15">
+<w:styles xmlns:r="http://schemas.openxmlformats.org/officeDocument/2006/relationships" xmlns:w="http://schemas.openxmlformats.org/wordprocessingml/2006/main">
   <w:docDefaults>
     <w:rPrDefault>
       <w:rPr>
@@ -5064,380 +5090,149 @@
       </w:pPr>
     </w:pPrDefault>
   </w:docDefaults>
-  <w:latentStyles w:defLockedState="0" w:defUIPriority="99" w:defSemiHidden="0" w:defUnhideWhenUsed="0" w:defQFormat="0" w:count="371">
-    <w:lsdException w:name="Normal" w:uiPriority="0" w:qFormat="1"/>
-    <w:lsdException w:name="heading 1" w:uiPriority="9" w:qFormat="1"/>
-    <w:lsdException w:name="heading 2" w:semiHidden="1" w:uiPriority="0" w:unhideWhenUsed="1" w:qFormat="1"/>
-    <w:lsdException w:name="heading 3" w:semiHidden="1" w:uiPriority="0" w:unhideWhenUsed="1" w:qFormat="1"/>
-    <w:lsdException w:name="heading 4" w:semiHidden="1" w:uiPriority="9" w:unhideWhenUsed="1" w:qFormat="1"/>
-    <w:lsdException w:name="heading 5" w:semiHidden="1" w:uiPriority="9" w:unhideWhenUsed="1" w:qFormat="1"/>
-    <w:lsdException w:name="heading 6" w:semiHidden="1" w:uiPriority="9" w:unhideWhenUsed="1" w:qFormat="1"/>
-    <w:lsdException w:name="heading 7" w:semiHidden="1" w:uiPriority="9" w:unhideWhenUsed="1" w:qFormat="1"/>
-    <w:lsdException w:name="heading 8" w:semiHidden="1" w:uiPriority="9" w:unhideWhenUsed="1" w:qFormat="1"/>
-    <w:lsdException w:name="heading 9" w:semiHidden="1" w:uiPriority="9" w:unhideWhenUsed="1" w:qFormat="1"/>
-    <w:lsdException w:name="index 1" w:semiHidden="1" w:unhideWhenUsed="1"/>
-    <w:lsdException w:name="index 2" w:semiHidden="1" w:unhideWhenUsed="1"/>
-    <w:lsdException w:name="index 3" w:semiHidden="1" w:unhideWhenUsed="1"/>
-    <w:lsdException w:name="index 4" w:semiHidden="1" w:unhideWhenUsed="1"/>
-    <w:lsdException w:name="index 5" w:semiHidden="1" w:unhideWhenUsed="1"/>
-    <w:lsdException w:name="index 6" w:semiHidden="1" w:unhideWhenUsed="1"/>
-    <w:lsdException w:name="index 7" w:semiHidden="1" w:unhideWhenUsed="1"/>
-    <w:lsdException w:name="index 8" w:semiHidden="1" w:unhideWhenUsed="1"/>
-    <w:lsdException w:name="index 9" w:semiHidden="1" w:unhideWhenUsed="1"/>
-    <w:lsdException w:name="toc 1" w:semiHidden="1" w:uiPriority="39" w:unhideWhenUsed="1"/>
-    <w:lsdException w:name="toc 2" w:semiHidden="1" w:uiPriority="39" w:unhideWhenUsed="1"/>
-    <w:lsdException w:name="toc 3" w:semiHidden="1" w:uiPriority="39" w:unhideWhenUsed="1"/>
-    <w:lsdException w:name="toc 4" w:semiHidden="1" w:uiPriority="39" w:unhideWhenUsed="1"/>
-    <w:lsdException w:name="toc 5" w:semiHidden="1" w:uiPriority="39" w:unhideWhenUsed="1"/>
-    <w:lsdException w:name="toc 6" w:semiHidden="1" w:uiPriority="39" w:unhideWhenUsed="1"/>
-    <w:lsdException w:name="toc 7" w:semiHidden="1" w:uiPriority="39" w:unhideWhenUsed="1"/>
-    <w:lsdException w:name="toc 8" w:semiHidden="1" w:uiPriority="39" w:unhideWhenUsed="1"/>
-    <w:lsdException w:name="toc 9" w:semiHidden="1" w:uiPriority="39" w:unhideWhenUsed="1"/>
-    <w:lsdException w:name="Normal Indent" w:semiHidden="1" w:unhideWhenUsed="1"/>
-    <w:lsdException w:name="footnote text" w:semiHidden="1" w:unhideWhenUsed="1"/>
-    <w:lsdException w:name="annotation text" w:semiHidden="1" w:unhideWhenUsed="1"/>
-    <w:lsdException w:name="header" w:semiHidden="1" w:uiPriority="0" w:unhideWhenUsed="1"/>
-    <w:lsdException w:name="footer" w:semiHidden="1" w:uiPriority="0" w:unhideWhenUsed="1"/>
-    <w:lsdException w:name="index heading" w:semiHidden="1" w:unhideWhenUsed="1"/>
-    <w:lsdException w:name="caption" w:semiHidden="1" w:uiPriority="35" w:unhideWhenUsed="1" w:qFormat="1"/>
-    <w:lsdException w:name="table of figures" w:semiHidden="1" w:unhideWhenUsed="1"/>
-    <w:lsdException w:name="envelope address" w:semiHidden="1" w:unhideWhenUsed="1"/>
-    <w:lsdException w:name="envelope return" w:semiHidden="1" w:unhideWhenUsed="1"/>
-    <w:lsdException w:name="footnote reference" w:semiHidden="1" w:unhideWhenUsed="1"/>
-    <w:lsdException w:name="annotation reference" w:semiHidden="1" w:unhideWhenUsed="1"/>
-    <w:lsdException w:name="line number" w:semiHidden="1" w:unhideWhenUsed="1"/>
-    <w:lsdException w:name="page number" w:semiHidden="1" w:unhideWhenUsed="1"/>
-    <w:lsdException w:name="endnote reference" w:semiHidden="1" w:unhideWhenUsed="1"/>
-    <w:lsdException w:name="endnote text" w:semiHidden="1" w:unhideWhenUsed="1"/>
-    <w:lsdException w:name="table of authorities" w:semiHidden="1" w:unhideWhenUsed="1"/>
-    <w:lsdException w:name="macro" w:semiHidden="1" w:unhideWhenUsed="1"/>
-    <w:lsdException w:name="toa heading" w:semiHidden="1" w:unhideWhenUsed="1"/>
-    <w:lsdException w:name="List" w:semiHidden="1" w:unhideWhenUsed="1"/>
-    <w:lsdException w:name="List Bullet" w:semiHidden="1" w:unhideWhenUsed="1"/>
-    <w:lsdException w:name="List Number" w:semiHidden="1" w:unhideWhenUsed="1"/>
-    <w:lsdException w:name="List 2" w:semiHidden="1" w:unhideWhenUsed="1"/>
-    <w:lsdException w:name="List 3" w:semiHidden="1" w:unhideWhenUsed="1"/>
-    <w:lsdException w:name="List 4" w:semiHidden="1" w:unhideWhenUsed="1"/>
-    <w:lsdException w:name="List 5" w:semiHidden="1" w:unhideWhenUsed="1"/>
-    <w:lsdException w:name="List Bullet 2" w:semiHidden="1" w:unhideWhenUsed="1"/>
-    <w:lsdException w:name="List Bullet 3" w:semiHidden="1" w:unhideWhenUsed="1"/>
-    <w:lsdException w:name="List Bullet 4" w:semiHidden="1" w:unhideWhenUsed="1"/>
-    <w:lsdException w:name="List Bullet 5" w:semiHidden="1" w:unhideWhenUsed="1"/>
-    <w:lsdException w:name="List Number 2" w:semiHidden="1" w:unhideWhenUsed="1"/>
-    <w:lsdException w:name="List Number 3" w:semiHidden="1" w:unhideWhenUsed="1"/>
-    <w:lsdException w:name="List Number 4" w:semiHidden="1" w:unhideWhenUsed="1"/>
-    <w:lsdException w:name="List Number 5" w:semiHidden="1" w:unhideWhenUsed="1"/>
-    <w:lsdException w:name="Title" w:uiPriority="10" w:qFormat="1"/>
-    <w:lsdException w:name="Closing" w:semiHidden="1" w:unhideWhenUsed="1"/>
-    <w:lsdException w:name="Signature" w:semiHidden="1" w:unhideWhenUsed="1"/>
-    <w:lsdException w:name="Default Paragraph Font" w:semiHidden="1" w:uiPriority="1" w:unhideWhenUsed="1"/>
-    <w:lsdException w:name="Body Text" w:semiHidden="1" w:unhideWhenUsed="1"/>
-    <w:lsdException w:name="Body Text Indent" w:semiHidden="1" w:unhideWhenUsed="1"/>
-    <w:lsdException w:name="List Continue" w:semiHidden="1" w:unhideWhenUsed="1"/>
-    <w:lsdException w:name="List Continue 2" w:semiHidden="1" w:unhideWhenUsed="1"/>
-    <w:lsdException w:name="List Continue 3" w:semiHidden="1" w:unhideWhenUsed="1"/>
-    <w:lsdException w:name="List Continue 4" w:semiHidden="1" w:unhideWhenUsed="1"/>
-    <w:lsdException w:name="List Continue 5" w:semiHidden="1" w:unhideWhenUsed="1"/>
-    <w:lsdException w:name="Message Header" w:semiHidden="1" w:unhideWhenUsed="1"/>
-    <w:lsdException w:name="Subtitle" w:uiPriority="11" w:qFormat="1"/>
-    <w:lsdException w:name="Salutation" w:semiHidden="1" w:unhideWhenUsed="1"/>
-    <w:lsdException w:name="Date" w:semiHidden="1" w:unhideWhenUsed="1"/>
-    <w:lsdException w:name="Body Text First Indent" w:semiHidden="1" w:unhideWhenUsed="1"/>
-    <w:lsdException w:name="Body Text First Indent 2" w:semiHidden="1" w:unhideWhenUsed="1"/>
-    <w:lsdException w:name="Note Heading" w:semiHidden="1" w:unhideWhenUsed="1"/>
-    <w:lsdException w:name="Body Text 2" w:semiHidden="1" w:unhideWhenUsed="1"/>
-    <w:lsdException w:name="Body Text 3" w:semiHidden="1" w:unhideWhenUsed="1"/>
-    <w:lsdException w:name="Body Text Indent 2" w:semiHidden="1" w:unhideWhenUsed="1"/>
-    <w:lsdException w:name="Body Text Indent 3" w:semiHidden="1" w:unhideWhenUsed="1"/>
-    <w:lsdException w:name="Block Text" w:semiHidden="1" w:unhideWhenUsed="1"/>
-    <w:lsdException w:name="Hyperlink" w:semiHidden="1" w:uiPriority="0" w:unhideWhenUsed="1"/>
-    <w:lsdException w:name="FollowedHyperlink" w:semiHidden="1" w:unhideWhenUsed="1"/>
-    <w:lsdException w:name="Strong" w:uiPriority="0" w:qFormat="1"/>
-    <w:lsdException w:name="Emphasis" w:uiPriority="20" w:qFormat="1"/>
-    <w:lsdException w:name="Document Map" w:semiHidden="1" w:unhideWhenUsed="1"/>
-    <w:lsdException w:name="Plain Text" w:semiHidden="1" w:unhideWhenUsed="1"/>
-    <w:lsdException w:name="E-mail Signature" w:semiHidden="1" w:unhideWhenUsed="1"/>
-    <w:lsdException w:name="HTML Top of Form" w:semiHidden="1" w:unhideWhenUsed="1"/>
-    <w:lsdException w:name="HTML Bottom of Form" w:semiHidden="1" w:unhideWhenUsed="1"/>
-    <w:lsdException w:name="Normal (Web)" w:semiHidden="1" w:unhideWhenUsed="1"/>
-    <w:lsdException w:name="HTML Acronym" w:semiHidden="1" w:unhideWhenUsed="1"/>
-    <w:lsdException w:name="HTML Address" w:semiHidden="1" w:unhideWhenUsed="1"/>
-    <w:lsdException w:name="HTML Cite" w:semiHidden="1" w:unhideWhenUsed="1"/>
-    <w:lsdException w:name="HTML Code" w:semiHidden="1" w:unhideWhenUsed="1"/>
-    <w:lsdException w:name="HTML Definition" w:semiHidden="1" w:unhideWhenUsed="1"/>
-    <w:lsdException w:name="HTML Keyboard" w:semiHidden="1" w:unhideWhenUsed="1"/>
-    <w:lsdException w:name="HTML Preformatted" w:semiHidden="1" w:unhideWhenUsed="1"/>
-    <w:lsdException w:name="HTML Sample" w:semiHidden="1" w:unhideWhenUsed="1"/>
-    <w:lsdException w:name="HTML Typewriter" w:semiHidden="1" w:unhideWhenUsed="1"/>
-    <w:lsdException w:name="HTML Variable" w:semiHidden="1" w:unhideWhenUsed="1"/>
-    <w:lsdException w:name="Normal Table" w:semiHidden="1" w:unhideWhenUsed="1"/>
-    <w:lsdException w:name="annotation subject" w:semiHidden="1" w:unhideWhenUsed="1"/>
-    <w:lsdException w:name="No List" w:semiHidden="1" w:unhideWhenUsed="1"/>
-    <w:lsdException w:name="Outline List 1" w:semiHidden="1" w:unhideWhenUsed="1"/>
-    <w:lsdException w:name="Outline List 2" w:semiHidden="1" w:unhideWhenUsed="1"/>
-    <w:lsdException w:name="Outline List 3" w:semiHidden="1" w:unhideWhenUsed="1"/>
-    <w:lsdException w:name="Table Simple 1" w:semiHidden="1" w:unhideWhenUsed="1"/>
-    <w:lsdException w:name="Table Simple 2" w:semiHidden="1" w:unhideWhenUsed="1"/>
-    <w:lsdException w:name="Table Simple 3" w:semiHidden="1" w:unhideWhenUsed="1"/>
-    <w:lsdException w:name="Table Classic 1" w:semiHidden="1" w:unhideWhenUsed="1"/>
-    <w:lsdException w:name="Table Classic 2" w:semiHidden="1" w:unhideWhenUsed="1"/>
-    <w:lsdException w:name="Table Classic 3" w:semiHidden="1" w:unhideWhenUsed="1"/>
-    <w:lsdException w:name="Table Classic 4" w:semiHidden="1" w:unhideWhenUsed="1"/>
-    <w:lsdException w:name="Table Colorful 1" w:semiHidden="1" w:unhideWhenUsed="1"/>
-    <w:lsdException w:name="Table Colorful 2" w:semiHidden="1" w:unhideWhenUsed="1"/>
-    <w:lsdException w:name="Table Colorful 3" w:semiHidden="1" w:unhideWhenUsed="1"/>
-    <w:lsdException w:name="Table Columns 1" w:semiHidden="1" w:unhideWhenUsed="1"/>
-    <w:lsdException w:name="Table Columns 2" w:semiHidden="1" w:unhideWhenUsed="1"/>
-    <w:lsdException w:name="Table Columns 3" w:semiHidden="1" w:unhideWhenUsed="1"/>
-    <w:lsdException w:name="Table Columns 4" w:semiHidden="1" w:unhideWhenUsed="1"/>
-    <w:lsdException w:name="Table Columns 5" w:semiHidden="1" w:unhideWhenUsed="1"/>
-    <w:lsdException w:name="Table Grid 1" w:semiHidden="1" w:unhideWhenUsed="1"/>
-    <w:lsdException w:name="Table Grid 2" w:semiHidden="1" w:unhideWhenUsed="1"/>
-    <w:lsdException w:name="Table Grid 3" w:semiHidden="1" w:unhideWhenUsed="1"/>
-    <w:lsdException w:name="Table Grid 4" w:semiHidden="1" w:unhideWhenUsed="1"/>
-    <w:lsdException w:name="Table Grid 5" w:semiHidden="1" w:unhideWhenUsed="1"/>
-    <w:lsdException w:name="Table Grid 6" w:semiHidden="1" w:unhideWhenUsed="1"/>
-    <w:lsdException w:name="Table Grid 7" w:semiHidden="1" w:unhideWhenUsed="1"/>
-    <w:lsdException w:name="Table Grid 8" w:semiHidden="1" w:unhideWhenUsed="1"/>
-    <w:lsdException w:name="Table List 1" w:semiHidden="1" w:unhideWhenUsed="1"/>
-    <w:lsdException w:name="Table List 2" w:semiHidden="1" w:unhideWhenUsed="1"/>
-    <w:lsdException w:name="Table List 3" w:semiHidden="1" w:unhideWhenUsed="1"/>
-    <w:lsdException w:name="Table List 4" w:semiHidden="1" w:unhideWhenUsed="1"/>
-    <w:lsdException w:name="Table List 5" w:semiHidden="1" w:unhideWhenUsed="1"/>
-    <w:lsdException w:name="Table List 6" w:semiHidden="1" w:unhideWhenUsed="1"/>
-    <w:lsdException w:name="Table List 7" w:semiHidden="1" w:unhideWhenUsed="1"/>
-    <w:lsdException w:name="Table List 8" w:semiHidden="1" w:unhideWhenUsed="1"/>
-    <w:lsdException w:name="Table 3D effects 1" w:semiHidden="1" w:unhideWhenUsed="1"/>
-    <w:lsdException w:name="Table 3D effects 2" w:semiHidden="1" w:unhideWhenUsed="1"/>
-    <w:lsdException w:name="Table 3D effects 3" w:semiHidden="1" w:unhideWhenUsed="1"/>
-    <w:lsdException w:name="Table Contemporary" w:semiHidden="1" w:unhideWhenUsed="1"/>
-    <w:lsdException w:name="Table Elegant" w:semiHidden="1" w:unhideWhenUsed="1"/>
-    <w:lsdException w:name="Table Professional" w:semiHidden="1" w:unhideWhenUsed="1"/>
-    <w:lsdException w:name="Table Subtle 1" w:semiHidden="1" w:unhideWhenUsed="1"/>
-    <w:lsdException w:name="Table Subtle 2" w:semiHidden="1" w:unhideWhenUsed="1"/>
-    <w:lsdException w:name="Table Web 1" w:semiHidden="1" w:unhideWhenUsed="1"/>
-    <w:lsdException w:name="Table Web 2" w:semiHidden="1" w:unhideWhenUsed="1"/>
-    <w:lsdException w:name="Table Web 3" w:semiHidden="1" w:unhideWhenUsed="1"/>
-    <w:lsdException w:name="Balloon Text" w:semiHidden="1" w:unhideWhenUsed="1"/>
-    <w:lsdException w:name="Table Grid" w:uiPriority="59"/>
-    <w:lsdException w:name="Table Theme" w:semiHidden="1" w:unhideWhenUsed="1"/>
-    <w:lsdException w:name="Placeholder Text" w:semiHidden="1"/>
-    <w:lsdException w:name="No Spacing" w:uiPriority="1" w:qFormat="1"/>
-    <w:lsdException w:name="Light Shading" w:uiPriority="60"/>
-    <w:lsdException w:name="Light List" w:uiPriority="61"/>
-    <w:lsdException w:name="Light Grid" w:uiPriority="62"/>
-    <w:lsdException w:name="Medium Shading 1" w:uiPriority="63"/>
-    <w:lsdException w:name="Medium Shading 2" w:uiPriority="64"/>
-    <w:lsdException w:name="Medium List 1" w:uiPriority="65"/>
-    <w:lsdException w:name="Medium List 2" w:uiPriority="66"/>
-    <w:lsdException w:name="Medium Grid 1" w:uiPriority="67"/>
-    <w:lsdException w:name="Medium Grid 2" w:uiPriority="68"/>
-    <w:lsdException w:name="Medium Grid 3" w:uiPriority="69"/>
-    <w:lsdException w:name="Dark List" w:uiPriority="70"/>
-    <w:lsdException w:name="Colorful Shading" w:uiPriority="71"/>
-    <w:lsdException w:name="Colorful List" w:uiPriority="72"/>
-    <w:lsdException w:name="Colorful Grid" w:uiPriority="73"/>
-    <w:lsdException w:name="Light Shading Accent 1" w:uiPriority="60"/>
-    <w:lsdException w:name="Light List Accent 1" w:uiPriority="61"/>
-    <w:lsdException w:name="Light Grid Accent 1" w:uiPriority="62"/>
-    <w:lsdException w:name="Medium Shading 1 Accent 1" w:uiPriority="63"/>
-    <w:lsdException w:name="Medium Shading 2 Accent 1" w:uiPriority="64"/>
-    <w:lsdException w:name="Medium List 1 Accent 1" w:uiPriority="65"/>
-    <w:lsdException w:name="Revision" w:semiHidden="1"/>
-    <w:lsdException w:name="List Paragraph" w:uiPriority="34" w:qFormat="1"/>
-    <w:lsdException w:name="Quote" w:uiPriority="29" w:qFormat="1"/>
-    <w:lsdException w:name="Intense Quote" w:uiPriority="30" w:qFormat="1"/>
-    <w:lsdException w:name="Medium List 2 Accent 1" w:uiPriority="66"/>
-    <w:lsdException w:name="Medium Grid 1 Accent 1" w:uiPriority="67"/>
-    <w:lsdException w:name="Medium Grid 2 Accent 1" w:uiPriority="68"/>
-    <w:lsdException w:name="Medium Grid 3 Accent 1" w:uiPriority="69"/>
-    <w:lsdException w:name="Dark List Accent 1" w:uiPriority="70"/>
-    <w:lsdException w:name="Colorful Shading Accent 1" w:uiPriority="71"/>
-    <w:lsdException w:name="Colorful List Accent 1" w:uiPriority="72"/>
-    <w:lsdException w:name="Colorful Grid Accent 1" w:uiPriority="73"/>
-    <w:lsdException w:name="Light Shading Accent 2" w:uiPriority="60"/>
-    <w:lsdException w:name="Light List Accent 2" w:uiPriority="61"/>
-    <w:lsdException w:name="Light Grid Accent 2" w:uiPriority="62"/>
-    <w:lsdException w:name="Medium Shading 1 Accent 2" w:uiPriority="63"/>
-    <w:lsdException w:name="Medium Shading 2 Accent 2" w:uiPriority="64"/>
-    <w:lsdException w:name="Medium List 1 Accent 2" w:uiPriority="65"/>
-    <w:lsdException w:name="Medium List 2 Accent 2" w:uiPriority="66"/>
-    <w:lsdException w:name="Medium Grid 1 Accent 2" w:uiPriority="67"/>
-    <w:lsdException w:name="Medium Grid 2 Accent 2" w:uiPriority="68"/>
-    <w:lsdException w:name="Medium Grid 3 Accent 2" w:uiPriority="69"/>
-    <w:lsdException w:name="Dark List Accent 2" w:uiPriority="70"/>
-    <w:lsdException w:name="Colorful Shading Accent 2" w:uiPriority="71"/>
-    <w:lsdException w:name="Colorful List Accent 2" w:uiPriority="72"/>
-    <w:lsdException w:name="Colorful Grid Accent 2" w:uiPriority="73"/>
-    <w:lsdException w:name="Light Shading Accent 3" w:uiPriority="60"/>
-    <w:lsdException w:name="Light List Accent 3" w:uiPriority="61"/>
-    <w:lsdException w:name="Light Grid Accent 3" w:uiPriority="62"/>
-    <w:lsdException w:name="Medium Shading 1 Accent 3" w:uiPriority="63"/>
-    <w:lsdException w:name="Medium Shading 2 Accent 3" w:uiPriority="64"/>
-    <w:lsdException w:name="Medium List 1 Accent 3" w:uiPriority="65"/>
-    <w:lsdException w:name="Medium List 2 Accent 3" w:uiPriority="66"/>
-    <w:lsdException w:name="Medium Grid 1 Accent 3" w:uiPriority="67"/>
-    <w:lsdException w:name="Medium Grid 2 Accent 3" w:uiPriority="68"/>
-    <w:lsdException w:name="Medium Grid 3 Accent 3" w:uiPriority="69"/>
-    <w:lsdException w:name="Dark List Accent 3" w:uiPriority="70"/>
-    <w:lsdException w:name="Colorful Shading Accent 3" w:uiPriority="71"/>
-    <w:lsdException w:name="Colorful List Accent 3" w:uiPriority="72"/>
-    <w:lsdException w:name="Colorful Grid Accent 3" w:uiPriority="73"/>
-    <w:lsdException w:name="Light Shading Accent 4" w:uiPriority="60"/>
-    <w:lsdException w:name="Light List Accent 4" w:uiPriority="61"/>
-    <w:lsdException w:name="Light Grid Accent 4" w:uiPriority="62"/>
-    <w:lsdException w:name="Medium Shading 1 Accent 4" w:uiPriority="63"/>
-    <w:lsdException w:name="Medium Shading 2 Accent 4" w:uiPriority="64"/>
-    <w:lsdException w:name="Medium List 1 Accent 4" w:uiPriority="65"/>
-    <w:lsdException w:name="Medium List 2 Accent 4" w:uiPriority="66"/>
-    <w:lsdException w:name="Medium Grid 1 Accent 4" w:uiPriority="67"/>
-    <w:lsdException w:name="Medium Grid 2 Accent 4" w:uiPriority="68"/>
-    <w:lsdException w:name="Medium Grid 3 Accent 4" w:uiPriority="69"/>
-    <w:lsdException w:name="Dark List Accent 4" w:uiPriority="70"/>
-    <w:lsdException w:name="Colorful Shading Accent 4" w:uiPriority="71"/>
-    <w:lsdException w:name="Colorful List Accent 4" w:uiPriority="72"/>
-    <w:lsdException w:name="Colorful Grid Accent 4" w:uiPriority="73"/>
-    <w:lsdException w:name="Light Shading Accent 5" w:uiPriority="60"/>
-    <w:lsdException w:name="Light List Accent 5" w:uiPriority="61"/>
-    <w:lsdException w:name="Light Grid Accent 5" w:uiPriority="62"/>
-    <w:lsdException w:name="Medium Shading 1 Accent 5" w:uiPriority="63"/>
-    <w:lsdException w:name="Medium Shading 2 Accent 5" w:uiPriority="64"/>
-    <w:lsdException w:name="Medium List 1 Accent 5" w:uiPriority="65"/>
-    <w:lsdException w:name="Medium List 2 Accent 5" w:uiPriority="66"/>
-    <w:lsdException w:name="Medium Grid 1 Accent 5" w:uiPriority="67"/>
-    <w:lsdException w:name="Medium Grid 2 Accent 5" w:uiPriority="68"/>
-    <w:lsdException w:name="Medium Grid 3 Accent 5" w:uiPriority="69"/>
-    <w:lsdException w:name="Dark List Accent 5" w:uiPriority="70"/>
-    <w:lsdException w:name="Colorful Shading Accent 5" w:uiPriority="71"/>
-    <w:lsdException w:name="Colorful List Accent 5" w:uiPriority="72"/>
-    <w:lsdException w:name="Colorful Grid Accent 5" w:uiPriority="73"/>
-    <w:lsdException w:name="Light Shading Accent 6" w:uiPriority="60"/>
-    <w:lsdException w:name="Light List Accent 6" w:uiPriority="61"/>
-    <w:lsdException w:name="Light Grid Accent 6" w:uiPriority="62"/>
-    <w:lsdException w:name="Medium Shading 1 Accent 6" w:uiPriority="63"/>
-    <w:lsdException w:name="Medium Shading 2 Accent 6" w:uiPriority="64"/>
-    <w:lsdException w:name="Medium List 1 Accent 6" w:uiPriority="65"/>
-    <w:lsdException w:name="Medium List 2 Accent 6" w:uiPriority="66"/>
-    <w:lsdException w:name="Medium Grid 1 Accent 6" w:uiPriority="67"/>
-    <w:lsdException w:name="Medium Grid 2 Accent 6" w:uiPriority="68"/>
-    <w:lsdException w:name="Medium Grid 3 Accent 6" w:uiPriority="69"/>
-    <w:lsdException w:name="Dark List Accent 6" w:uiPriority="70"/>
-    <w:lsdException w:name="Colorful Shading Accent 6" w:uiPriority="71"/>
-    <w:lsdException w:name="Colorful List Accent 6" w:uiPriority="72"/>
-    <w:lsdException w:name="Colorful Grid Accent 6" w:uiPriority="73"/>
-    <w:lsdException w:name="Subtle Emphasis" w:uiPriority="19" w:qFormat="1"/>
-    <w:lsdException w:name="Intense Emphasis" w:uiPriority="21" w:qFormat="1"/>
-    <w:lsdException w:name="Subtle Reference" w:uiPriority="31" w:qFormat="1"/>
-    <w:lsdException w:name="Intense Reference" w:uiPriority="32" w:qFormat="1"/>
-    <w:lsdException w:name="Book Title" w:uiPriority="33" w:qFormat="1"/>
-    <w:lsdException w:name="Bibliography" w:semiHidden="1" w:uiPriority="37" w:unhideWhenUsed="1"/>
-    <w:lsdException w:name="TOC Heading" w:semiHidden="1" w:uiPriority="39" w:unhideWhenUsed="1" w:qFormat="1"/>
-    <w:lsdException w:name="Plain Table 1" w:uiPriority="41"/>
-    <w:lsdException w:name="Plain Table 2" w:uiPriority="42"/>
-    <w:lsdException w:name="Plain Table 3" w:uiPriority="43"/>
-    <w:lsdException w:name="Plain Table 4" w:uiPriority="44"/>
-    <w:lsdException w:name="Plain Table 5" w:uiPriority="45"/>
-    <w:lsdException w:name="Grid Table Light" w:uiPriority="40"/>
-    <w:lsdException w:name="Grid Table 1 Light" w:uiPriority="46"/>
-    <w:lsdException w:name="Grid Table 2" w:uiPriority="47"/>
-    <w:lsdException w:name="Grid Table 3" w:uiPriority="48"/>
-    <w:lsdException w:name="Grid Table 4" w:uiPriority="49"/>
-    <w:lsdException w:name="Grid Table 5 Dark" w:uiPriority="50"/>
-    <w:lsdException w:name="Grid Table 6 Colorful" w:uiPriority="51"/>
-    <w:lsdException w:name="Grid Table 7 Colorful" w:uiPriority="52"/>
-    <w:lsdException w:name="Grid Table 1 Light Accent 1" w:uiPriority="46"/>
-    <w:lsdException w:name="Grid Table 2 Accent 1" w:uiPriority="47"/>
-    <w:lsdException w:name="Grid Table 3 Accent 1" w:uiPriority="48"/>
-    <w:lsdException w:name="Grid Table 4 Accent 1" w:uiPriority="49"/>
-    <w:lsdException w:name="Grid Table 5 Dark Accent 1" w:uiPriority="50"/>
-    <w:lsdException w:name="Grid Table 6 Colorful Accent 1" w:uiPriority="51"/>
-    <w:lsdException w:name="Grid Table 7 Colorful Accent 1" w:uiPriority="52"/>
-    <w:lsdException w:name="Grid Table 1 Light Accent 2" w:uiPriority="46"/>
-    <w:lsdException w:name="Grid Table 2 Accent 2" w:uiPriority="47"/>
-    <w:lsdException w:name="Grid Table 3 Accent 2" w:uiPriority="48"/>
-    <w:lsdException w:name="Grid Table 4 Accent 2" w:uiPriority="49"/>
-    <w:lsdException w:name="Grid Table 5 Dark Accent 2" w:uiPriority="50"/>
-    <w:lsdException w:name="Grid Table 6 Colorful Accent 2" w:uiPriority="51"/>
-    <w:lsdException w:name="Grid Table 7 Colorful Accent 2" w:uiPriority="52"/>
-    <w:lsdException w:name="Grid Table 1 Light Accent 3" w:uiPriority="46"/>
-    <w:lsdException w:name="Grid Table 2 Accent 3" w:uiPriority="47"/>
-    <w:lsdException w:name="Grid Table 3 Accent 3" w:uiPriority="48"/>
-    <w:lsdException w:name="Grid Table 4 Accent 3" w:uiPriority="49"/>
-    <w:lsdException w:name="Grid Table 5 Dark Accent 3" w:uiPriority="50"/>
-    <w:lsdException w:name="Grid Table 6 Colorful Accent 3" w:uiPriority="51"/>
-    <w:lsdException w:name="Grid Table 7 Colorful Accent 3" w:uiPriority="52"/>
-    <w:lsdException w:name="Grid Table 1 Light Accent 4" w:uiPriority="46"/>
-    <w:lsdException w:name="Grid Table 2 Accent 4" w:uiPriority="47"/>
-    <w:lsdException w:name="Grid Table 3 Accent 4" w:uiPriority="48"/>
-    <w:lsdException w:name="Grid Table 4 Accent 4" w:uiPriority="49"/>
-    <w:lsdException w:name="Grid Table 5 Dark Accent 4" w:uiPriority="50"/>
-    <w:lsdException w:name="Grid Table 6 Colorful Accent 4" w:uiPriority="51"/>
-    <w:lsdException w:name="Grid Table 7 Colorful Accent 4" w:uiPriority="52"/>
-    <w:lsdException w:name="Grid Table 1 Light Accent 5" w:uiPriority="46"/>
-    <w:lsdException w:name="Grid Table 2 Accent 5" w:uiPriority="47"/>
-    <w:lsdException w:name="Grid Table 3 Accent 5" w:uiPriority="48"/>
-    <w:lsdException w:name="Grid Table 4 Accent 5" w:uiPriority="49"/>
-    <w:lsdException w:name="Grid Table 5 Dark Accent 5" w:uiPriority="50"/>
-    <w:lsdException w:name="Grid Table 6 Colorful Accent 5" w:uiPriority="51"/>
-    <w:lsdException w:name="Grid Table 7 Colorful Accent 5" w:uiPriority="52"/>
-    <w:lsdException w:name="Grid Table 1 Light Accent 6" w:uiPriority="46"/>
-    <w:lsdException w:name="Grid Table 2 Accent 6" w:uiPriority="47"/>
-    <w:lsdException w:name="Grid Table 3 Accent 6" w:uiPriority="48"/>
-    <w:lsdException w:name="Grid Table 4 Accent 6" w:uiPriority="49"/>
-    <w:lsdException w:name="Grid Table 5 Dark Accent 6" w:uiPriority="50"/>
-    <w:lsdException w:name="Grid Table 6 Colorful Accent 6" w:uiPriority="51"/>
-    <w:lsdException w:name="Grid Table 7 Colorful Accent 6" w:uiPriority="52"/>
-    <w:lsdException w:name="List Table 1 Light" w:uiPriority="46"/>
-    <w:lsdException w:name="List Table 2" w:uiPriority="47"/>
-    <w:lsdException w:name="List Table 3" w:uiPriority="48"/>
-    <w:lsdException w:name="List Table 4" w:uiPriority="49"/>
-    <w:lsdException w:name="List Table 5 Dark" w:uiPriority="50"/>
-    <w:lsdException w:name="List Table 6 Colorful" w:uiPriority="51"/>
-    <w:lsdException w:name="List Table 7 Colorful" w:uiPriority="52"/>
-    <w:lsdException w:name="List Table 1 Light Accent 1" w:uiPriority="46"/>
-    <w:lsdException w:name="List Table 2 Accent 1" w:uiPriority="47"/>
-    <w:lsdException w:name="List Table 3 Accent 1" w:uiPriority="48"/>
-    <w:lsdException w:name="List Table 4 Accent 1" w:uiPriority="49"/>
-    <w:lsdException w:name="List Table 5 Dark Accent 1" w:uiPriority="50"/>
-    <w:lsdException w:name="List Table 6 Colorful Accent 1" w:uiPriority="51"/>
-    <w:lsdException w:name="List Table 7 Colorful Accent 1" w:uiPriority="52"/>
-    <w:lsdException w:name="List Table 1 Light Accent 2" w:uiPriority="46"/>
-    <w:lsdException w:name="List Table 2 Accent 2" w:uiPriority="47"/>
-    <w:lsdException w:name="List Table 3 Accent 2" w:uiPriority="48"/>
-    <w:lsdException w:name="List Table 4 Accent 2" w:uiPriority="49"/>
-    <w:lsdException w:name="List Table 5 Dark Accent 2" w:uiPriority="50"/>
-    <w:lsdException w:name="List Table 6 Colorful Accent 2" w:uiPriority="51"/>
-    <w:lsdException w:name="List Table 7 Colorful Accent 2" w:uiPriority="52"/>
-    <w:lsdException w:name="List Table 1 Light Accent 3" w:uiPriority="46"/>
-    <w:lsdException w:name="List Table 2 Accent 3" w:uiPriority="47"/>
-    <w:lsdException w:name="List Table 3 Accent 3" w:uiPriority="48"/>
-    <w:lsdException w:name="List Table 4 Accent 3" w:uiPriority="49"/>
-    <w:lsdException w:name="List Table 5 Dark Accent 3" w:uiPriority="50"/>
-    <w:lsdException w:name="List Table 6 Colorful Accent 3" w:uiPriority="51"/>
-    <w:lsdException w:name="List Table 7 Colorful Accent 3" w:uiPriority="52"/>
-    <w:lsdException w:name="List Table 1 Light Accent 4" w:uiPriority="46"/>
-    <w:lsdException w:name="List Table 2 Accent 4" w:uiPriority="47"/>
-    <w:lsdException w:name="List Table 3 Accent 4" w:uiPriority="48"/>
-    <w:lsdException w:name="List Table 4 Accent 4" w:uiPriority="49"/>
-    <w:lsdException w:name="List Table 5 Dark Accent 4" w:uiPriority="50"/>
-    <w:lsdException w:name="List Table 6 Colorful Accent 4" w:uiPriority="51"/>
-    <w:lsdException w:name="List Table 7 Colorful Accent 4" w:uiPriority="52"/>
-    <w:lsdException w:name="List Table 1 Light Accent 5" w:uiPriority="46"/>
-    <w:lsdException w:name="List Table 2 Accent 5" w:uiPriority="47"/>
-    <w:lsdException w:name="List Table 3 Accent 5" w:uiPriority="48"/>
-    <w:lsdException w:name="List Table 4 Accent 5" w:uiPriority="49"/>
-    <w:lsdException w:name="List Table 5 Dark Accent 5" w:uiPriority="50"/>
-    <w:lsdException w:name="List Table 6 Colorful Accent 5" w:uiPriority="51"/>
-    <w:lsdException w:name="List Table 7 Colorful Accent 5" w:uiPriority="52"/>
-    <w:lsdException w:name="List Table 1 Light Accent 6" w:uiPriority="46"/>
-    <w:lsdException w:name="List Table 2 Accent 6" w:uiPriority="47"/>
-    <w:lsdException w:name="List Table 3 Accent 6" w:uiPriority="48"/>
-    <w:lsdException w:name="List Table 4 Accent 6" w:uiPriority="49"/>
-    <w:lsdException w:name="List Table 5 Dark Accent 6" w:uiPriority="50"/>
-    <w:lsdException w:name="List Table 6 Colorful Accent 6" w:uiPriority="51"/>
-    <w:lsdException w:name="List Table 7 Colorful Accent 6" w:uiPriority="52"/>
+  <w:latentStyles w:defLockedState="0" w:defUIPriority="99" w:defSemiHidden="1" w:defUnhideWhenUsed="1" w:defQFormat="0" w:count="267">
+    <w:lsdException w:name="Normal" w:semiHidden="0" w:uiPriority="0" w:unhideWhenUsed="0" w:qFormat="1"/>
+    <w:lsdException w:name="heading 1" w:semiHidden="0" w:uiPriority="9" w:unhideWhenUsed="0" w:qFormat="1"/>
+    <w:lsdException w:name="heading 2" w:uiPriority="0" w:qFormat="1"/>
+    <w:lsdException w:name="heading 3" w:uiPriority="0" w:qFormat="1"/>
+    <w:lsdException w:name="heading 4" w:uiPriority="9" w:qFormat="1"/>
+    <w:lsdException w:name="heading 5" w:uiPriority="9" w:qFormat="1"/>
+    <w:lsdException w:name="heading 6" w:uiPriority="9" w:qFormat="1"/>
+    <w:lsdException w:name="heading 7" w:uiPriority="9" w:qFormat="1"/>
+    <w:lsdException w:name="heading 8" w:uiPriority="9" w:qFormat="1"/>
+    <w:lsdException w:name="heading 9" w:uiPriority="9" w:qFormat="1"/>
+    <w:lsdException w:name="toc 1" w:uiPriority="39"/>
+    <w:lsdException w:name="toc 2" w:uiPriority="39"/>
+    <w:lsdException w:name="toc 3" w:uiPriority="39"/>
+    <w:lsdException w:name="toc 4" w:uiPriority="39"/>
+    <w:lsdException w:name="toc 5" w:uiPriority="39"/>
+    <w:lsdException w:name="toc 6" w:uiPriority="39"/>
+    <w:lsdException w:name="toc 7" w:uiPriority="39"/>
+    <w:lsdException w:name="toc 8" w:uiPriority="39"/>
+    <w:lsdException w:name="toc 9" w:uiPriority="39"/>
+    <w:lsdException w:name="header" w:uiPriority="0"/>
+    <w:lsdException w:name="footer" w:uiPriority="0"/>
+    <w:lsdException w:name="caption" w:uiPriority="35" w:qFormat="1"/>
+    <w:lsdException w:name="Title" w:semiHidden="0" w:uiPriority="10" w:unhideWhenUsed="0" w:qFormat="1"/>
+    <w:lsdException w:name="Default Paragraph Font" w:uiPriority="1"/>
+    <w:lsdException w:name="Subtitle" w:semiHidden="0" w:uiPriority="11" w:unhideWhenUsed="0" w:qFormat="1"/>
+    <w:lsdException w:name="Hyperlink" w:uiPriority="0"/>
+    <w:lsdException w:name="Strong" w:semiHidden="0" w:uiPriority="0" w:unhideWhenUsed="0" w:qFormat="1"/>
+    <w:lsdException w:name="Emphasis" w:semiHidden="0" w:uiPriority="20" w:unhideWhenUsed="0" w:qFormat="1"/>
+    <w:lsdException w:name="Table Grid" w:semiHidden="0" w:uiPriority="59" w:unhideWhenUsed="0"/>
+    <w:lsdException w:name="Placeholder Text" w:unhideWhenUsed="0"/>
+    <w:lsdException w:name="No Spacing" w:semiHidden="0" w:uiPriority="1" w:unhideWhenUsed="0" w:qFormat="1"/>
+    <w:lsdException w:name="Light Shading" w:semiHidden="0" w:uiPriority="60" w:unhideWhenUsed="0"/>
+    <w:lsdException w:name="Light List" w:semiHidden="0" w:uiPriority="61" w:unhideWhenUsed="0"/>
+    <w:lsdException w:name="Light Grid" w:semiHidden="0" w:uiPriority="62" w:unhideWhenUsed="0"/>
+    <w:lsdException w:name="Medium Shading 1" w:semiHidden="0" w:uiPriority="63" w:unhideWhenUsed="0"/>
+    <w:lsdException w:name="Medium Shading 2" w:semiHidden="0" w:uiPriority="64" w:unhideWhenUsed="0"/>
+    <w:lsdException w:name="Medium List 1" w:semiHidden="0" w:uiPriority="65" w:unhideWhenUsed="0"/>
+    <w:lsdException w:name="Medium List 2" w:semiHidden="0" w:uiPriority="66" w:unhideWhenUsed="0"/>
+    <w:lsdException w:name="Medium Grid 1" w:semiHidden="0" w:uiPriority="67" w:unhideWhenUsed="0"/>
+    <w:lsdException w:name="Medium Grid 2" w:semiHidden="0" w:uiPriority="68" w:unhideWhenUsed="0"/>
+    <w:lsdException w:name="Medium Grid 3" w:semiHidden="0" w:uiPriority="69" w:unhideWhenUsed="0"/>
+    <w:lsdException w:name="Dark List" w:semiHidden="0" w:uiPriority="70" w:unhideWhenUsed="0"/>
+    <w:lsdException w:name="Colorful Shading" w:semiHidden="0" w:uiPriority="71" w:unhideWhenUsed="0"/>
+    <w:lsdException w:name="Colorful List" w:semiHidden="0" w:uiPriority="72" w:unhideWhenUsed="0"/>
+    <w:lsdException w:name="Colorful Grid" w:semiHidden="0" w:uiPriority="73" w:unhideWhenUsed="0"/>
+    <w:lsdException w:name="Light Shading Accent 1" w:semiHidden="0" w:uiPriority="60" w:unhideWhenUsed="0"/>
+    <w:lsdException w:name="Light List Accent 1" w:semiHidden="0" w:uiPriority="61" w:unhideWhenUsed="0"/>
+    <w:lsdException w:name="Light Grid Accent 1" w:semiHidden="0" w:uiPriority="62" w:unhideWhenUsed="0"/>
+    <w:lsdException w:name="Medium Shading 1 Accent 1" w:semiHidden="0" w:uiPriority="63" w:unhideWhenUsed="0"/>
+    <w:lsdException w:name="Medium Shading 2 Accent 1" w:semiHidden="0" w:uiPriority="64" w:unhideWhenUsed="0"/>
+    <w:lsdException w:name="Medium List 1 Accent 1" w:semiHidden="0" w:uiPriority="65" w:unhideWhenUsed="0"/>
+    <w:lsdException w:name="Revision" w:unhideWhenUsed="0"/>
+    <w:lsdException w:name="List Paragraph" w:semiHidden="0" w:uiPriority="34" w:unhideWhenUsed="0" w:qFormat="1"/>
+    <w:lsdException w:name="Quote" w:semiHidden="0" w:uiPriority="29" w:unhideWhenUsed="0" w:qFormat="1"/>
+    <w:lsdException w:name="Intense Quote" w:semiHidden="0" w:uiPriority="30" w:unhideWhenUsed="0" w:qFormat="1"/>
+    <w:lsdException w:name="Medium List 2 Accent 1" w:semiHidden="0" w:uiPriority="66" w:unhideWhenUsed="0"/>
+    <w:lsdException w:name="Medium Grid 1 Accent 1" w:semiHidden="0" w:uiPriority="67" w:unhideWhenUsed="0"/>
+    <w:lsdException w:name="Medium Grid 2 Accent 1" w:semiHidden="0" w:uiPriority="68" w:unhideWhenUsed="0"/>
+    <w:lsdException w:name="Medium Grid 3 Accent 1" w:semiHidden="0" w:uiPriority="69" w:unhideWhenUsed="0"/>
+    <w:lsdException w:name="Dark List Accent 1" w:semiHidden="0" w:uiPriority="70" w:unhideWhenUsed="0"/>
+    <w:lsdException w:name="Colorful Shading Accent 1" w:semiHidden="0" w:uiPriority="71" w:unhideWhenUsed="0"/>
+    <w:lsdException w:name="Colorful List Accent 1" w:semiHidden="0" w:uiPriority="72" w:unhideWhenUsed="0"/>
+    <w:lsdException w:name="Colorful Grid Accent 1" w:semiHidden="0" w:uiPriority="73" w:unhideWhenUsed="0"/>
+    <w:lsdException w:name="Light Shading Accent 2" w:semiHidden="0" w:uiPriority="60" w:unhideWhenUsed="0"/>
+    <w:lsdException w:name="Light List Accent 2" w:semiHidden="0" w:uiPriority="61" w:unhideWhenUsed="0"/>
+    <w:lsdException w:name="Light Grid Accent 2" w:semiHidden="0" w:uiPriority="62" w:unhideWhenUsed="0"/>
+    <w:lsdException w:name="Medium Shading 1 Accent 2" w:semiHidden="0" w:uiPriority="63" w:unhideWhenUsed="0"/>
+    <w:lsdException w:name="Medium Shading 2 Accent 2" w:semiHidden="0" w:uiPriority="64" w:unhideWhenUsed="0"/>
+    <w:lsdException w:name="Medium List 1 Accent 2" w:semiHidden="0" w:uiPriority="65" w:unhideWhenUsed="0"/>
+    <w:lsdException w:name="Medium List 2 Accent 2" w:semiHidden="0" w:uiPriority="66" w:unhideWhenUsed="0"/>
+    <w:lsdException w:name="Medium Grid 1 Accent 2" w:semiHidden="0" w:uiPriority="67" w:unhideWhenUsed="0"/>
+    <w:lsdException w:name="Medium Grid 2 Accent 2" w:semiHidden="0" w:uiPriority="68" w:unhideWhenUsed="0"/>
+    <w:lsdException w:name="Medium Grid 3 Accent 2" w:semiHidden="0" w:uiPriority="69" w:unhideWhenUsed="0"/>
+    <w:lsdException w:name="Dark List Accent 2" w:semiHidden="0" w:uiPriority="70" w:unhideWhenUsed="0"/>
+    <w:lsdException w:name="Colorful Shading Accent 2" w:semiHidden="0" w:uiPriority="71" w:unhideWhenUsed="0"/>
+    <w:lsdException w:name="Colorful List Accent 2" w:semiHidden="0" w:uiPriority="72" w:unhideWhenUsed="0"/>
+    <w:lsdException w:name="Colorful Grid Accent 2" w:semiHidden="0" w:uiPriority="73" w:unhideWhenUsed="0"/>
+    <w:lsdException w:name="Light Shading Accent 3" w:semiHidden="0" w:uiPriority="60" w:unhideWhenUsed="0"/>
+    <w:lsdException w:name="Light List Accent 3" w:semiHidden="0" w:uiPriority="61" w:unhideWhenUsed="0"/>
+    <w:lsdException w:name="Light Grid Accent 3" w:semiHidden="0" w:uiPriority="62" w:unhideWhenUsed="0"/>
+    <w:lsdException w:name="Medium Shading 1 Accent 3" w:semiHidden="0" w:uiPriority="63" w:unhideWhenUsed="0"/>
+    <w:lsdException w:name="Medium Shading 2 Accent 3" w:semiHidden="0" w:uiPriority="64" w:unhideWhenUsed="0"/>
+    <w:lsdException w:name="Medium List 1 Accent 3" w:semiHidden="0" w:uiPriority="65" w:unhideWhenUsed="0"/>
+    <w:lsdException w:name="Medium List 2 Accent 3" w:semiHidden="0" w:uiPriority="66" w:unhideWhenUsed="0"/>
+    <w:lsdException w:name="Medium Grid 1 Accent 3" w:semiHidden="0" w:uiPriority="67" w:unhideWhenUsed="0"/>
+    <w:lsdException w:name="Medium Grid 2 Accent 3" w:semiHidden="0" w:uiPriority="68" w:unhideWhenUsed="0"/>
+    <w:lsdException w:name="Medium Grid 3 Accent 3" w:semiHidden="0" w:uiPriority="69" w:unhideWhenUsed="0"/>
+    <w:lsdException w:name="Dark List Accent 3" w:semiHidden="0" w:uiPriority="70" w:unhideWhenUsed="0"/>
+    <w:lsdException w:name="Colorful Shading Accent 3" w:semiHidden="0" w:uiPriority="71" w:unhideWhenUsed="0"/>
+    <w:lsdException w:name="Colorful List Accent 3" w:semiHidden="0" w:uiPriority="72" w:unhideWhenUsed="0"/>
+    <w:lsdException w:name="Colorful Grid Accent 3" w:semiHidden="0" w:uiPriority="73" w:unhideWhenUsed="0"/>
+    <w:lsdException w:name="Light Shading Accent 4" w:semiHidden="0" w:uiPriority="60" w:unhideWhenUsed="0"/>
+    <w:lsdException w:name="Light List Accent 4" w:semiHidden="0" w:uiPriority="61" w:unhideWhenUsed="0"/>
+    <w:lsdException w:name="Light Grid Accent 4" w:semiHidden="0" w:uiPriority="62" w:unhideWhenUsed="0"/>
+    <w:lsdException w:name="Medium Shading 1 Accent 4" w:semiHidden="0" w:uiPriority="63" w:unhideWhenUsed="0"/>
+    <w:lsdException w:name="Medium Shading 2 Accent 4" w:semiHidden="0" w:uiPriority="64" w:unhideWhenUsed="0"/>
+    <w:lsdException w:name="Medium List 1 Accent 4" w:semiHidden="0" w:uiPriority="65" w:unhideWhenUsed="0"/>
+    <w:lsdException w:name="Medium List 2 Accent 4" w:semiHidden="0" w:uiPriority="66" w:unhideWhenUsed="0"/>
+    <w:lsdException w:name="Medium Grid 1 Accent 4" w:semiHidden="0" w:uiPriority="67" w:unhideWhenUsed="0"/>
+    <w:lsdException w:name="Medium Grid 2 Accent 4" w:semiHidden="0" w:uiPriority="68" w:unhideWhenUsed="0"/>
+    <w:lsdException w:name="Medium Grid 3 Accent 4" w:semiHidden="0" w:uiPriority="69" w:unhideWhenUsed="0"/>
+    <w:lsdException w:name="Dark List Accent 4" w:semiHidden="0" w:uiPriority="70" w:unhideWhenUsed="0"/>
+    <w:lsdException w:name="Colorful Shading Accent 4" w:semiHidden="0" w:uiPriority="71" w:unhideWhenUsed="0"/>
+    <w:lsdException w:name="Colorful List Accent 4" w:semiHidden="0" w:uiPriority="72" w:unhideWhenUsed="0"/>
+    <w:lsdException w:name="Colorful Grid Accent 4" w:semiHidden="0" w:uiPriority="73" w:unhideWhenUsed="0"/>
+    <w:lsdException w:name="Light Shading Accent 5" w:semiHidden="0" w:uiPriority="60" w:unhideWhenUsed="0"/>
+    <w:lsdException w:name="Light List Accent 5" w:semiHidden="0" w:uiPriority="61" w:unhideWhenUsed="0"/>
+    <w:lsdException w:name="Light Grid Accent 5" w:semiHidden="0" w:uiPriority="62" w:unhideWhenUsed="0"/>
+    <w:lsdException w:name="Medium Shading 1 Accent 5" w:semiHidden="0" w:uiPriority="63" w:unhideWhenUsed="0"/>
+    <w:lsdException w:name="Medium Shading 2 Accent 5" w:semiHidden="0" w:uiPriority="64" w:unhideWhenUsed="0"/>
+    <w:lsdException w:name="Medium List 1 Accent 5" w:semiHidden="0" w:uiPriority="65" w:unhideWhenUsed="0"/>
+    <w:lsdException w:name="Medium List 2 Accent 5" w:semiHidden="0" w:uiPriority="66" w:unhideWhenUsed="0"/>
+    <w:lsdException w:name="Medium Grid 1 Accent 5" w:semiHidden="0" w:uiPriority="67" w:unhideWhenUsed="0"/>
+    <w:lsdException w:name="Medium Grid 2 Accent 5" w:semiHidden="0" w:uiPriority="68" w:unhideWhenUsed="0"/>
+    <w:lsdException w:name="Medium Grid 3 Accent 5" w:semiHidden="0" w:uiPriority="69" w:unhideWhenUsed="0"/>
+    <w:lsdException w:name="Dark List Accent 5" w:semiHidden="0" w:uiPriority="70" w:unhideWhenUsed="0"/>
+    <w:lsdException w:name="Colorful Shading Accent 5" w:semiHidden="0" w:uiPriority="71" w:unhideWhenUsed="0"/>
+    <w:lsdException w:name="Colorful List Accent 5" w:semiHidden="0" w:uiPriority="72" w:unhideWhenUsed="0"/>
+    <w:lsdException w:name="Colorful Grid Accent 5" w:semiHidden="0" w:uiPriority="73" w:unhideWhenUsed="0"/>
+    <w:lsdException w:name="Light Shading Accent 6" w:semiHidden="0" w:uiPriority="60" w:unhideWhenUsed="0"/>
+    <w:lsdException w:name="Light List Accent 6" w:semiHidden="0" w:uiPriority="61" w:unhideWhenUsed="0"/>
+    <w:lsdException w:name="Light Grid Accent 6" w:semiHidden="0" w:uiPriority="62" w:unhideWhenUsed="0"/>
+    <w:lsdException w:name="Medium Shading 1 Accent 6" w:semiHidden="0" w:uiPriority="63" w:unhideWhenUsed="0"/>
+    <w:lsdException w:name="Medium Shading 2 Accent 6" w:semiHidden="0" w:uiPriority="64" w:unhideWhenUsed="0"/>
+    <w:lsdException w:name="Medium List 1 Accent 6" w:semiHidden="0" w:uiPriority="65" w:unhideWhenUsed="0"/>
+    <w:lsdException w:name="Medium List 2 Accent 6" w:semiHidden="0" w:uiPriority="66" w:unhideWhenUsed="0"/>
+    <w:lsdException w:name="Medium Grid 1 Accent 6" w:semiHidden="0" w:uiPriority="67" w:unhideWhenUsed="0"/>
+    <w:lsdException w:name="Medium Grid 2 Accent 6" w:semiHidden="0" w:uiPriority="68" w:unhideWhenUsed="0"/>
+    <w:lsdException w:name="Medium Grid 3 Accent 6" w:semiHidden="0" w:uiPriority="69" w:unhideWhenUsed="0"/>
+    <w:lsdException w:name="Dark List Accent 6" w:semiHidden="0" w:uiPriority="70" w:unhideWhenUsed="0"/>
+    <w:lsdException w:name="Colorful Shading Accent 6" w:semiHidden="0" w:uiPriority="71" w:unhideWhenUsed="0"/>
+    <w:lsdException w:name="Colorful List Accent 6" w:semiHidden="0" w:uiPriority="72" w:unhideWhenUsed="0"/>
+    <w:lsdException w:name="Colorful Grid Accent 6" w:semiHidden="0" w:uiPriority="73" w:unhideWhenUsed="0"/>
+    <w:lsdException w:name="Subtle Emphasis" w:semiHidden="0" w:uiPriority="19" w:unhideWhenUsed="0" w:qFormat="1"/>
+    <w:lsdException w:name="Intense Emphasis" w:semiHidden="0" w:uiPriority="21" w:unhideWhenUsed="0" w:qFormat="1"/>
+    <w:lsdException w:name="Subtle Reference" w:semiHidden="0" w:uiPriority="31" w:unhideWhenUsed="0" w:qFormat="1"/>
+    <w:lsdException w:name="Intense Reference" w:semiHidden="0" w:uiPriority="32" w:unhideWhenUsed="0" w:qFormat="1"/>
+    <w:lsdException w:name="Book Title" w:semiHidden="0" w:uiPriority="33" w:unhideWhenUsed="0" w:qFormat="1"/>
+    <w:lsdException w:name="Bibliography" w:uiPriority="37"/>
+    <w:lsdException w:name="TOC Heading" w:uiPriority="39" w:qFormat="1"/>
   </w:latentStyles>
-  <w:style w:type="paragraph" w:default="1" w:styleId="Normal">
+  <w:style w:type="paragraph" w:default="1" w:styleId="a">
     <w:name w:val="Normal"/>
     <w:qFormat/>
     <w:rsid w:val="000249F8"/>
@@ -5452,11 +5247,11 @@
       <w:lang w:val="en-US"/>
     </w:rPr>
   </w:style>
-  <w:style w:type="paragraph" w:styleId="Heading1">
+  <w:style w:type="paragraph" w:styleId="1">
     <w:name w:val="heading 1"/>
-    <w:basedOn w:val="Normal"/>
-    <w:next w:val="Normal"/>
-    <w:link w:val="Heading1Char"/>
+    <w:basedOn w:val="a"/>
+    <w:next w:val="a"/>
+    <w:link w:val="10"/>
     <w:uiPriority w:val="9"/>
     <w:qFormat/>
     <w:rsid w:val="00541549"/>
@@ -5473,11 +5268,11 @@
       <w:szCs w:val="32"/>
     </w:rPr>
   </w:style>
-  <w:style w:type="paragraph" w:styleId="Heading2">
+  <w:style w:type="paragraph" w:styleId="2">
     <w:name w:val="heading 2"/>
-    <w:basedOn w:val="Normal"/>
-    <w:next w:val="Normal"/>
-    <w:link w:val="Heading2Char"/>
+    <w:basedOn w:val="a"/>
+    <w:next w:val="a"/>
+    <w:link w:val="20"/>
     <w:qFormat/>
     <w:rsid w:val="00F37173"/>
     <w:pPr>
@@ -5494,11 +5289,11 @@
       <w:szCs w:val="28"/>
     </w:rPr>
   </w:style>
-  <w:style w:type="paragraph" w:styleId="Heading3">
+  <w:style w:type="paragraph" w:styleId="3">
     <w:name w:val="heading 3"/>
-    <w:basedOn w:val="Normal"/>
-    <w:next w:val="Normal"/>
-    <w:link w:val="Heading3Char"/>
+    <w:basedOn w:val="a"/>
+    <w:next w:val="a"/>
+    <w:link w:val="30"/>
     <w:qFormat/>
     <w:rsid w:val="00F37173"/>
     <w:pPr>
@@ -5513,17 +5308,18 @@
       <w:szCs w:val="26"/>
     </w:rPr>
   </w:style>
-  <w:style w:type="character" w:default="1" w:styleId="DefaultParagraphFont">
+  <w:style w:type="character" w:default="1" w:styleId="a0">
     <w:name w:val="Default Paragraph Font"/>
     <w:uiPriority w:val="1"/>
     <w:semiHidden/>
     <w:unhideWhenUsed/>
   </w:style>
-  <w:style w:type="table" w:default="1" w:styleId="TableNormal">
+  <w:style w:type="table" w:default="1" w:styleId="a1">
     <w:name w:val="Normal Table"/>
     <w:uiPriority w:val="99"/>
     <w:semiHidden/>
     <w:unhideWhenUsed/>
+    <w:qFormat/>
     <w:tblPr>
       <w:tblInd w:w="0" w:type="dxa"/>
       <w:tblCellMar>
@@ -5534,16 +5330,16 @@
       </w:tblCellMar>
     </w:tblPr>
   </w:style>
-  <w:style w:type="numbering" w:default="1" w:styleId="NoList">
+  <w:style w:type="numbering" w:default="1" w:styleId="a2">
     <w:name w:val="No List"/>
     <w:uiPriority w:val="99"/>
     <w:semiHidden/>
     <w:unhideWhenUsed/>
   </w:style>
-  <w:style w:type="character" w:customStyle="1" w:styleId="Heading2Char">
-    <w:name w:val="Heading 2 Char"/>
-    <w:basedOn w:val="DefaultParagraphFont"/>
-    <w:link w:val="Heading2"/>
+  <w:style w:type="character" w:customStyle="1" w:styleId="20">
+    <w:name w:val="Заглавие 2 Знак"/>
+    <w:basedOn w:val="a0"/>
+    <w:link w:val="2"/>
     <w:rsid w:val="00F37173"/>
     <w:rPr>
       <w:rFonts w:ascii="Calibri" w:eastAsia="MS Mincho" w:hAnsi="Calibri" w:cs="Arial"/>
@@ -5555,10 +5351,10 @@
       <w:lang w:val="en-US"/>
     </w:rPr>
   </w:style>
-  <w:style w:type="character" w:customStyle="1" w:styleId="Heading3Char">
-    <w:name w:val="Heading 3 Char"/>
-    <w:basedOn w:val="DefaultParagraphFont"/>
-    <w:link w:val="Heading3"/>
+  <w:style w:type="character" w:customStyle="1" w:styleId="30">
+    <w:name w:val="Заглавие 3 Знак"/>
+    <w:basedOn w:val="a0"/>
+    <w:link w:val="3"/>
     <w:rsid w:val="00F37173"/>
     <w:rPr>
       <w:rFonts w:ascii="Calibri" w:eastAsia="MS Mincho" w:hAnsi="Calibri" w:cs="Arial"/>
@@ -5569,9 +5365,9 @@
       <w:lang w:val="en-US"/>
     </w:rPr>
   </w:style>
-  <w:style w:type="paragraph" w:styleId="Header">
+  <w:style w:type="paragraph" w:styleId="a3">
     <w:name w:val="header"/>
-    <w:link w:val="HeaderChar"/>
+    <w:link w:val="a4"/>
     <w:rsid w:val="00F37173"/>
     <w:pPr>
       <w:tabs>
@@ -5587,10 +5383,10 @@
       <w:lang w:val="en-US"/>
     </w:rPr>
   </w:style>
-  <w:style w:type="character" w:customStyle="1" w:styleId="HeaderChar">
-    <w:name w:val="Header Char"/>
-    <w:basedOn w:val="DefaultParagraphFont"/>
-    <w:link w:val="Header"/>
+  <w:style w:type="character" w:customStyle="1" w:styleId="a4">
+    <w:name w:val="Горен колонтитул Знак"/>
+    <w:basedOn w:val="a0"/>
+    <w:link w:val="a3"/>
     <w:rsid w:val="00F37173"/>
     <w:rPr>
       <w:rFonts w:ascii="Calibri" w:eastAsia="MS Mincho" w:hAnsi="Calibri" w:cs="Times New Roman"/>
@@ -5598,9 +5394,9 @@
       <w:lang w:val="en-US"/>
     </w:rPr>
   </w:style>
-  <w:style w:type="paragraph" w:styleId="Footer">
+  <w:style w:type="paragraph" w:styleId="a5">
     <w:name w:val="footer"/>
-    <w:link w:val="FooterChar"/>
+    <w:link w:val="a6"/>
     <w:rsid w:val="00F37173"/>
     <w:pPr>
       <w:tabs>
@@ -5616,10 +5412,10 @@
       <w:lang w:val="en-US"/>
     </w:rPr>
   </w:style>
-  <w:style w:type="character" w:customStyle="1" w:styleId="FooterChar">
-    <w:name w:val="Footer Char"/>
-    <w:basedOn w:val="DefaultParagraphFont"/>
-    <w:link w:val="Footer"/>
+  <w:style w:type="character" w:customStyle="1" w:styleId="a6">
+    <w:name w:val="Долен колонтитул Знак"/>
+    <w:basedOn w:val="a0"/>
+    <w:link w:val="a5"/>
     <w:rsid w:val="00F37173"/>
     <w:rPr>
       <w:rFonts w:ascii="Calibri" w:eastAsia="MS Mincho" w:hAnsi="Calibri" w:cs="Times New Roman"/>
@@ -5627,7 +5423,7 @@
       <w:lang w:val="en-US"/>
     </w:rPr>
   </w:style>
-  <w:style w:type="character" w:styleId="Hyperlink">
+  <w:style w:type="character" w:styleId="a7">
     <w:name w:val="Hyperlink"/>
     <w:rsid w:val="00F37173"/>
     <w:rPr>
@@ -5635,7 +5431,7 @@
       <w:u w:val="single"/>
     </w:rPr>
   </w:style>
-  <w:style w:type="character" w:styleId="Strong">
+  <w:style w:type="character" w:styleId="a8">
     <w:name w:val="Strong"/>
     <w:qFormat/>
     <w:rsid w:val="00F37173"/>
@@ -5644,10 +5440,10 @@
       <w:bCs/>
     </w:rPr>
   </w:style>
-  <w:style w:type="character" w:customStyle="1" w:styleId="Heading1Char">
-    <w:name w:val="Heading 1 Char"/>
-    <w:basedOn w:val="DefaultParagraphFont"/>
-    <w:link w:val="Heading1"/>
+  <w:style w:type="character" w:customStyle="1" w:styleId="10">
+    <w:name w:val="Заглавие 1 Знак"/>
+    <w:basedOn w:val="a0"/>
+    <w:link w:val="1"/>
     <w:uiPriority w:val="9"/>
     <w:rsid w:val="00541549"/>
     <w:rPr>
@@ -5658,9 +5454,9 @@
       <w:lang w:val="en-US"/>
     </w:rPr>
   </w:style>
-  <w:style w:type="paragraph" w:styleId="ListParagraph">
+  <w:style w:type="paragraph" w:styleId="a9">
     <w:name w:val="List Paragraph"/>
-    <w:basedOn w:val="Normal"/>
+    <w:basedOn w:val="a"/>
     <w:uiPriority w:val="34"/>
     <w:qFormat/>
     <w:rsid w:val="000249F8"/>
@@ -5671,18 +5467,19 @@
   </w:style>
   <w:style w:type="character" w:customStyle="1" w:styleId="st">
     <w:name w:val="st"/>
-    <w:basedOn w:val="DefaultParagraphFont"/>
+    <w:basedOn w:val="a0"/>
     <w:rsid w:val="006958E4"/>
   </w:style>
-  <w:style w:type="table" w:styleId="TableGrid">
+  <w:style w:type="table" w:styleId="aa">
     <w:name w:val="Table Grid"/>
-    <w:basedOn w:val="TableNormal"/>
+    <w:basedOn w:val="a1"/>
     <w:uiPriority w:val="59"/>
     <w:rsid w:val="00741F61"/>
     <w:pPr>
       <w:spacing w:after="0" w:line="240" w:lineRule="auto"/>
     </w:pPr>
     <w:tblPr>
+      <w:tblInd w:w="0" w:type="dxa"/>
       <w:tblBorders>
         <w:top w:val="single" w:sz="4" w:space="0" w:color="auto"/>
         <w:left w:val="single" w:sz="4" w:space="0" w:color="auto"/>
@@ -5691,12 +5488,18 @@
         <w:insideH w:val="single" w:sz="4" w:space="0" w:color="auto"/>
         <w:insideV w:val="single" w:sz="4" w:space="0" w:color="auto"/>
       </w:tblBorders>
+      <w:tblCellMar>
+        <w:top w:w="0" w:type="dxa"/>
+        <w:left w:w="108" w:type="dxa"/>
+        <w:bottom w:w="0" w:type="dxa"/>
+        <w:right w:w="108" w:type="dxa"/>
+      </w:tblCellMar>
     </w:tblPr>
   </w:style>
-  <w:style w:type="paragraph" w:styleId="HTMLPreformatted">
+  <w:style w:type="paragraph" w:styleId="HTML">
     <w:name w:val="HTML Preformatted"/>
-    <w:basedOn w:val="Normal"/>
-    <w:link w:val="HTMLPreformattedChar"/>
+    <w:basedOn w:val="a"/>
+    <w:link w:val="HTML0"/>
     <w:uiPriority w:val="99"/>
     <w:unhideWhenUsed/>
     <w:rsid w:val="00DF197D"/>
@@ -5728,10 +5531,10 @@
       <w:szCs w:val="20"/>
     </w:rPr>
   </w:style>
-  <w:style w:type="character" w:customStyle="1" w:styleId="HTMLPreformattedChar">
-    <w:name w:val="HTML Preformatted Char"/>
-    <w:basedOn w:val="DefaultParagraphFont"/>
-    <w:link w:val="HTMLPreformatted"/>
+  <w:style w:type="character" w:customStyle="1" w:styleId="HTML0">
+    <w:name w:val="HTML стандартен Знак"/>
+    <w:basedOn w:val="a0"/>
+    <w:link w:val="HTML"/>
     <w:uiPriority w:val="99"/>
     <w:rsid w:val="00DF197D"/>
     <w:rPr>
@@ -5739,6 +5542,102 @@
       <w:sz w:val="20"/>
       <w:szCs w:val="20"/>
       <w:lang w:val="en-US"/>
+    </w:rPr>
+  </w:style>
+  <w:style w:type="paragraph" w:styleId="ab">
+    <w:name w:val="Balloon Text"/>
+    <w:basedOn w:val="a"/>
+    <w:link w:val="ac"/>
+    <w:uiPriority w:val="99"/>
+    <w:semiHidden/>
+    <w:unhideWhenUsed/>
+    <w:rsid w:val="00A059BD"/>
+    <w:pPr>
+      <w:spacing w:before="0" w:after="0"/>
+    </w:pPr>
+    <w:rPr>
+      <w:rFonts w:ascii="Tahoma" w:hAnsi="Tahoma" w:cs="Tahoma"/>
+      <w:sz w:val="16"/>
+      <w:szCs w:val="16"/>
+    </w:rPr>
+  </w:style>
+  <w:style w:type="character" w:customStyle="1" w:styleId="ac">
+    <w:name w:val="Изнесен текст Знак"/>
+    <w:basedOn w:val="a0"/>
+    <w:link w:val="ab"/>
+    <w:uiPriority w:val="99"/>
+    <w:semiHidden/>
+    <w:rsid w:val="00A059BD"/>
+    <w:rPr>
+      <w:rFonts w:ascii="Tahoma" w:eastAsia="MS Mincho" w:hAnsi="Tahoma" w:cs="Tahoma"/>
+      <w:sz w:val="16"/>
+      <w:szCs w:val="16"/>
+      <w:lang w:val="en-US"/>
+    </w:rPr>
+  </w:style>
+  <w:style w:type="character" w:styleId="ad">
+    <w:name w:val="annotation reference"/>
+    <w:basedOn w:val="a0"/>
+    <w:uiPriority w:val="99"/>
+    <w:semiHidden/>
+    <w:unhideWhenUsed/>
+    <w:rsid w:val="00A059BD"/>
+    <w:rPr>
+      <w:sz w:val="16"/>
+      <w:szCs w:val="16"/>
+    </w:rPr>
+  </w:style>
+  <w:style w:type="paragraph" w:styleId="ae">
+    <w:name w:val="annotation text"/>
+    <w:basedOn w:val="a"/>
+    <w:link w:val="af"/>
+    <w:uiPriority w:val="99"/>
+    <w:semiHidden/>
+    <w:unhideWhenUsed/>
+    <w:rsid w:val="00A059BD"/>
+    <w:rPr>
+      <w:sz w:val="20"/>
+      <w:szCs w:val="20"/>
+    </w:rPr>
+  </w:style>
+  <w:style w:type="character" w:customStyle="1" w:styleId="af">
+    <w:name w:val="Текст на коментар Знак"/>
+    <w:basedOn w:val="a0"/>
+    <w:link w:val="ae"/>
+    <w:uiPriority w:val="99"/>
+    <w:semiHidden/>
+    <w:rsid w:val="00A059BD"/>
+    <w:rPr>
+      <w:rFonts w:ascii="Calibri" w:eastAsia="MS Mincho" w:hAnsi="Calibri" w:cs="Times New Roman"/>
+      <w:sz w:val="20"/>
+      <w:szCs w:val="20"/>
+      <w:lang w:val="en-US"/>
+    </w:rPr>
+  </w:style>
+  <w:style w:type="paragraph" w:styleId="af0">
+    <w:name w:val="annotation subject"/>
+    <w:basedOn w:val="ae"/>
+    <w:next w:val="ae"/>
+    <w:link w:val="af1"/>
+    <w:uiPriority w:val="99"/>
+    <w:semiHidden/>
+    <w:unhideWhenUsed/>
+    <w:rsid w:val="00A059BD"/>
+    <w:rPr>
+      <w:b/>
+      <w:bCs/>
+    </w:rPr>
+  </w:style>
+  <w:style w:type="character" w:customStyle="1" w:styleId="af1">
+    <w:name w:val="Предмет на коментар Знак"/>
+    <w:basedOn w:val="af"/>
+    <w:link w:val="af0"/>
+    <w:uiPriority w:val="99"/>
+    <w:semiHidden/>
+    <w:rsid w:val="00A059BD"/>
+    <w:rPr>
+      <w:b/>
+      <w:bCs/>
     </w:rPr>
   </w:style>
 </w:styles>

</xml_diff>